<commit_message>
Added Lab Task 5 and 6
Added Lab Tasks for Lab Assignments 5 and 6 with their codes in Jupyter Notebooks and their Lab Reports as well. Also made minor changes to other files.
</commit_message>
<xml_diff>
--- a/Lab2/Lab Report/Lab_2 Lab Report.docx
+++ b/Lab2/Lab Report/Lab_2 Lab Report.docx
@@ -629,25 +629,7 @@
                 <w:sz w:val="24"/>
                 <w:szCs w:val="24"/>
               </w:rPr>
-              <w:t xml:space="preserve">for name, record in </w:t>
-            </w:r>
-            <w:proofErr w:type="spellStart"/>
-            <w:r>
-              <w:rPr>
-                <w:rFonts w:ascii="Courier New" w:hAnsi="Courier New" w:cs="Courier New"/>
-                <w:sz w:val="24"/>
-                <w:szCs w:val="24"/>
-              </w:rPr>
-              <w:t>phonebook.items</w:t>
-            </w:r>
-            <w:proofErr w:type="spellEnd"/>
-            <w:r>
-              <w:rPr>
-                <w:rFonts w:ascii="Courier New" w:hAnsi="Courier New" w:cs="Courier New"/>
-                <w:sz w:val="24"/>
-                <w:szCs w:val="24"/>
-              </w:rPr>
-              <w:t>():</w:t>
+              <w:t>for name, record in phonebook.items():</w:t>
             </w:r>
           </w:p>
           <w:p>
@@ -668,25 +650,7 @@
                 <w:sz w:val="24"/>
                 <w:szCs w:val="24"/>
               </w:rPr>
-              <w:t xml:space="preserve">    print("{}'s phone number is {}, and email is {}".format(</w:t>
-            </w:r>
-            <w:proofErr w:type="spellStart"/>
-            <w:r>
-              <w:rPr>
-                <w:rFonts w:ascii="Courier New" w:hAnsi="Courier New" w:cs="Courier New"/>
-                <w:sz w:val="24"/>
-                <w:szCs w:val="24"/>
-              </w:rPr>
-              <w:t>name,record</w:t>
-            </w:r>
-            <w:proofErr w:type="spellEnd"/>
-            <w:r>
-              <w:rPr>
-                <w:rFonts w:ascii="Courier New" w:hAnsi="Courier New" w:cs="Courier New"/>
-                <w:sz w:val="24"/>
-                <w:szCs w:val="24"/>
-              </w:rPr>
-              <w:t>["Phone"],record["Email"]))</w:t>
+              <w:t xml:space="preserve">    print("{}'s phone number is {}, and email is {}".format(name,record["Phone"],record["Email"]))</w:t>
             </w:r>
           </w:p>
           <w:p>
@@ -936,25 +900,7 @@
                 <w:sz w:val="24"/>
                 <w:szCs w:val="24"/>
               </w:rPr>
-              <w:t xml:space="preserve">for name, record in </w:t>
-            </w:r>
-            <w:proofErr w:type="spellStart"/>
-            <w:r>
-              <w:rPr>
-                <w:rFonts w:ascii="Courier New" w:hAnsi="Courier New" w:cs="Courier New"/>
-                <w:sz w:val="24"/>
-                <w:szCs w:val="24"/>
-              </w:rPr>
-              <w:t>phonebook.items</w:t>
-            </w:r>
-            <w:proofErr w:type="spellEnd"/>
-            <w:r>
-              <w:rPr>
-                <w:rFonts w:ascii="Courier New" w:hAnsi="Courier New" w:cs="Courier New"/>
-                <w:sz w:val="24"/>
-                <w:szCs w:val="24"/>
-              </w:rPr>
-              <w:t>():</w:t>
+              <w:t>for name, record in phonebook.items():</w:t>
             </w:r>
           </w:p>
           <w:p>
@@ -1026,25 +972,7 @@
                 <w:sz w:val="24"/>
                 <w:szCs w:val="24"/>
               </w:rPr>
-              <w:t xml:space="preserve">for name, record in </w:t>
-            </w:r>
-            <w:proofErr w:type="spellStart"/>
-            <w:r>
-              <w:rPr>
-                <w:rFonts w:ascii="Courier New" w:hAnsi="Courier New" w:cs="Courier New"/>
-                <w:sz w:val="24"/>
-                <w:szCs w:val="24"/>
-              </w:rPr>
-              <w:t>phonebook.items</w:t>
-            </w:r>
-            <w:proofErr w:type="spellEnd"/>
-            <w:r>
-              <w:rPr>
-                <w:rFonts w:ascii="Courier New" w:hAnsi="Courier New" w:cs="Courier New"/>
-                <w:sz w:val="24"/>
-                <w:szCs w:val="24"/>
-              </w:rPr>
-              <w:t>():</w:t>
+              <w:t>for name, record in phonebook.items():</w:t>
             </w:r>
           </w:p>
           <w:p>
@@ -1092,41 +1020,13 @@
                 <w:szCs w:val="24"/>
               </w:rPr>
             </w:pPr>
-            <w:proofErr w:type="spellStart"/>
-            <w:r>
-              <w:rPr>
-                <w:rFonts w:ascii="Courier New" w:hAnsi="Courier New" w:cs="Courier New"/>
-                <w:sz w:val="24"/>
-                <w:szCs w:val="24"/>
-              </w:rPr>
-              <w:t>junaidRecord</w:t>
-            </w:r>
-            <w:proofErr w:type="spellEnd"/>
-            <w:r>
-              <w:rPr>
-                <w:rFonts w:ascii="Courier New" w:hAnsi="Courier New" w:cs="Courier New"/>
-                <w:sz w:val="24"/>
-                <w:szCs w:val="24"/>
-              </w:rPr>
-              <w:t xml:space="preserve"> = </w:t>
-            </w:r>
-            <w:proofErr w:type="spellStart"/>
-            <w:r>
-              <w:rPr>
-                <w:rFonts w:ascii="Courier New" w:hAnsi="Courier New" w:cs="Courier New"/>
-                <w:sz w:val="24"/>
-                <w:szCs w:val="24"/>
-              </w:rPr>
-              <w:t>phonebook.pop</w:t>
-            </w:r>
-            <w:proofErr w:type="spellEnd"/>
-            <w:r>
-              <w:rPr>
-                <w:rFonts w:ascii="Courier New" w:hAnsi="Courier New" w:cs="Courier New"/>
-                <w:sz w:val="24"/>
-                <w:szCs w:val="24"/>
-              </w:rPr>
-              <w:t>("Junaid Salman")</w:t>
+            <w:r>
+              <w:rPr>
+                <w:rFonts w:ascii="Courier New" w:hAnsi="Courier New" w:cs="Courier New"/>
+                <w:sz w:val="24"/>
+                <w:szCs w:val="24"/>
+              </w:rPr>
+              <w:t>junaidRecord = phonebook.pop("Junaid Salman")</w:t>
             </w:r>
           </w:p>
           <w:p>
@@ -1145,107 +1045,35 @@
                 <w:szCs w:val="24"/>
               </w:rPr>
               <w:lastRenderedPageBreak/>
-              <w:t>print("\</w:t>
-            </w:r>
-            <w:proofErr w:type="spellStart"/>
-            <w:r>
-              <w:rPr>
-                <w:rFonts w:ascii="Courier New" w:hAnsi="Courier New" w:cs="Courier New"/>
-                <w:sz w:val="24"/>
-                <w:szCs w:val="24"/>
-              </w:rPr>
-              <w:t>nThis</w:t>
-            </w:r>
-            <w:proofErr w:type="spellEnd"/>
-            <w:r>
-              <w:rPr>
-                <w:rFonts w:ascii="Courier New" w:hAnsi="Courier New" w:cs="Courier New"/>
-                <w:sz w:val="24"/>
-                <w:szCs w:val="24"/>
-              </w:rPr>
-              <w:t xml:space="preserve"> record has been popped out of the list:\n{}\</w:t>
-            </w:r>
-            <w:proofErr w:type="spellStart"/>
-            <w:r>
-              <w:rPr>
-                <w:rFonts w:ascii="Courier New" w:hAnsi="Courier New" w:cs="Courier New"/>
-                <w:sz w:val="24"/>
-                <w:szCs w:val="24"/>
-              </w:rPr>
-              <w:t>n".format</w:t>
-            </w:r>
-            <w:proofErr w:type="spellEnd"/>
-            <w:r>
-              <w:rPr>
-                <w:rFonts w:ascii="Courier New" w:hAnsi="Courier New" w:cs="Courier New"/>
-                <w:sz w:val="24"/>
-                <w:szCs w:val="24"/>
-              </w:rPr>
-              <w:t>(</w:t>
-            </w:r>
-            <w:proofErr w:type="spellStart"/>
-            <w:r>
-              <w:rPr>
-                <w:rFonts w:ascii="Courier New" w:hAnsi="Courier New" w:cs="Courier New"/>
-                <w:sz w:val="24"/>
-                <w:szCs w:val="24"/>
-              </w:rPr>
-              <w:t>junaidRecord</w:t>
-            </w:r>
-            <w:proofErr w:type="spellEnd"/>
-            <w:r>
-              <w:rPr>
-                <w:rFonts w:ascii="Courier New" w:hAnsi="Courier New" w:cs="Courier New"/>
-                <w:sz w:val="24"/>
-                <w:szCs w:val="24"/>
-              </w:rPr>
-              <w:t>))</w:t>
-            </w:r>
-          </w:p>
-          <w:p>
-            <w:pPr>
-              <w:spacing w:after="0" w:line="276" w:lineRule="auto"/>
-              <w:rPr>
-                <w:rFonts w:ascii="Courier New" w:hAnsi="Courier New" w:cs="Courier New"/>
-                <w:sz w:val="24"/>
-                <w:szCs w:val="24"/>
-              </w:rPr>
-            </w:pPr>
-          </w:p>
-          <w:p>
-            <w:pPr>
-              <w:spacing w:after="0" w:line="276" w:lineRule="auto"/>
-              <w:rPr>
-                <w:rFonts w:ascii="Courier New" w:hAnsi="Courier New" w:cs="Courier New"/>
-                <w:sz w:val="24"/>
-                <w:szCs w:val="24"/>
-              </w:rPr>
-            </w:pPr>
-            <w:r>
-              <w:rPr>
-                <w:rFonts w:ascii="Courier New" w:hAnsi="Courier New" w:cs="Courier New"/>
-                <w:sz w:val="24"/>
-                <w:szCs w:val="24"/>
-              </w:rPr>
-              <w:t xml:space="preserve">for name, record in </w:t>
-            </w:r>
-            <w:proofErr w:type="spellStart"/>
-            <w:r>
-              <w:rPr>
-                <w:rFonts w:ascii="Courier New" w:hAnsi="Courier New" w:cs="Courier New"/>
-                <w:sz w:val="24"/>
-                <w:szCs w:val="24"/>
-              </w:rPr>
-              <w:t>phonebook.items</w:t>
-            </w:r>
-            <w:proofErr w:type="spellEnd"/>
-            <w:r>
-              <w:rPr>
-                <w:rFonts w:ascii="Courier New" w:hAnsi="Courier New" w:cs="Courier New"/>
-                <w:sz w:val="24"/>
-                <w:szCs w:val="24"/>
-              </w:rPr>
-              <w:t>():</w:t>
+              <w:t>print("\nThis record has been popped out of the list:\n{}\n".format(junaidRecord))</w:t>
+            </w:r>
+          </w:p>
+          <w:p>
+            <w:pPr>
+              <w:spacing w:after="0" w:line="276" w:lineRule="auto"/>
+              <w:rPr>
+                <w:rFonts w:ascii="Courier New" w:hAnsi="Courier New" w:cs="Courier New"/>
+                <w:sz w:val="24"/>
+                <w:szCs w:val="24"/>
+              </w:rPr>
+            </w:pPr>
+          </w:p>
+          <w:p>
+            <w:pPr>
+              <w:spacing w:after="0" w:line="276" w:lineRule="auto"/>
+              <w:rPr>
+                <w:rFonts w:ascii="Courier New" w:hAnsi="Courier New" w:cs="Courier New"/>
+                <w:sz w:val="24"/>
+                <w:szCs w:val="24"/>
+              </w:rPr>
+            </w:pPr>
+            <w:r>
+              <w:rPr>
+                <w:rFonts w:ascii="Courier New" w:hAnsi="Courier New" w:cs="Courier New"/>
+                <w:sz w:val="24"/>
+                <w:szCs w:val="24"/>
+              </w:rPr>
+              <w:t>for name, record in phonebook.items():</w:t>
             </w:r>
           </w:p>
           <w:p>
@@ -2191,23 +2019,13 @@
                 <w:szCs w:val="24"/>
               </w:rPr>
             </w:pPr>
-            <w:proofErr w:type="spellStart"/>
-            <w:r>
-              <w:rPr>
-                <w:rFonts w:ascii="Courier New" w:hAnsi="Courier New" w:cs="Courier New"/>
-                <w:sz w:val="24"/>
-                <w:szCs w:val="24"/>
-              </w:rPr>
-              <w:t>evenNumbers</w:t>
-            </w:r>
-            <w:proofErr w:type="spellEnd"/>
-            <w:r>
-              <w:rPr>
-                <w:rFonts w:ascii="Courier New" w:hAnsi="Courier New" w:cs="Courier New"/>
-                <w:sz w:val="24"/>
-                <w:szCs w:val="24"/>
-              </w:rPr>
-              <w:t xml:space="preserve"> = [2,4,6,8]</w:t>
+            <w:r>
+              <w:rPr>
+                <w:rFonts w:ascii="Courier New" w:hAnsi="Courier New" w:cs="Courier New"/>
+                <w:sz w:val="24"/>
+                <w:szCs w:val="24"/>
+              </w:rPr>
+              <w:t>evenNumbers = [2,4,6,8]</w:t>
             </w:r>
           </w:p>
           <w:p>
@@ -2219,23 +2037,13 @@
                 <w:szCs w:val="24"/>
               </w:rPr>
             </w:pPr>
-            <w:proofErr w:type="spellStart"/>
-            <w:r>
-              <w:rPr>
-                <w:rFonts w:ascii="Courier New" w:hAnsi="Courier New" w:cs="Courier New"/>
-                <w:sz w:val="24"/>
-                <w:szCs w:val="24"/>
-              </w:rPr>
-              <w:t>oddNumbers</w:t>
-            </w:r>
-            <w:proofErr w:type="spellEnd"/>
-            <w:r>
-              <w:rPr>
-                <w:rFonts w:ascii="Courier New" w:hAnsi="Courier New" w:cs="Courier New"/>
-                <w:sz w:val="24"/>
-                <w:szCs w:val="24"/>
-              </w:rPr>
-              <w:t xml:space="preserve"> = [1,3,5,7]</w:t>
+            <w:r>
+              <w:rPr>
+                <w:rFonts w:ascii="Courier New" w:hAnsi="Courier New" w:cs="Courier New"/>
+                <w:sz w:val="24"/>
+                <w:szCs w:val="24"/>
+              </w:rPr>
+              <w:t>oddNumbers = [1,3,5,7]</w:t>
             </w:r>
           </w:p>
           <w:p>
@@ -2253,18 +2061,8 @@
                 <w:sz w:val="24"/>
                 <w:szCs w:val="24"/>
               </w:rPr>
-              <w:t xml:space="preserve">Numbers = </w:t>
-            </w:r>
-            <w:proofErr w:type="spellStart"/>
-            <w:r>
-              <w:rPr>
-                <w:rFonts w:ascii="Courier New" w:hAnsi="Courier New" w:cs="Courier New"/>
-                <w:sz w:val="24"/>
-                <w:szCs w:val="24"/>
-              </w:rPr>
-              <w:t>oddNumbers+evenNumbers</w:t>
-            </w:r>
-            <w:proofErr w:type="spellEnd"/>
+              <w:t>Numbers = oddNumbers+evenNumbers</w:t>
+            </w:r>
           </w:p>
           <w:p>
             <w:pPr>
@@ -2309,25 +2107,7 @@
                 <w:sz w:val="24"/>
                 <w:szCs w:val="24"/>
               </w:rPr>
-              <w:t>print(</w:t>
-            </w:r>
-            <w:proofErr w:type="spellStart"/>
-            <w:r>
-              <w:rPr>
-                <w:rFonts w:ascii="Courier New" w:hAnsi="Courier New" w:cs="Courier New"/>
-                <w:sz w:val="24"/>
-                <w:szCs w:val="24"/>
-              </w:rPr>
-              <w:t>evenNumbers</w:t>
-            </w:r>
-            <w:proofErr w:type="spellEnd"/>
-            <w:r>
-              <w:rPr>
-                <w:rFonts w:ascii="Courier New" w:hAnsi="Courier New" w:cs="Courier New"/>
-                <w:sz w:val="24"/>
-                <w:szCs w:val="24"/>
-              </w:rPr>
-              <w:t>*3)</w:t>
+              <w:t>print(evenNumbers*3)</w:t>
             </w:r>
           </w:p>
           <w:p>
@@ -2385,23 +2165,13 @@
                 <w:szCs w:val="24"/>
               </w:rPr>
             </w:pPr>
-            <w:proofErr w:type="spellStart"/>
-            <w:r>
-              <w:rPr>
-                <w:rFonts w:ascii="Courier New" w:hAnsi="Courier New" w:cs="Courier New"/>
-                <w:sz w:val="24"/>
-                <w:szCs w:val="24"/>
-              </w:rPr>
-              <w:t>xList</w:t>
-            </w:r>
-            <w:proofErr w:type="spellEnd"/>
-            <w:r>
-              <w:rPr>
-                <w:rFonts w:ascii="Courier New" w:hAnsi="Courier New" w:cs="Courier New"/>
-                <w:sz w:val="24"/>
-                <w:szCs w:val="24"/>
-              </w:rPr>
-              <w:t xml:space="preserve"> = [x]</w:t>
+            <w:r>
+              <w:rPr>
+                <w:rFonts w:ascii="Courier New" w:hAnsi="Courier New" w:cs="Courier New"/>
+                <w:sz w:val="24"/>
+                <w:szCs w:val="24"/>
+              </w:rPr>
+              <w:t>xList = [x]</w:t>
             </w:r>
           </w:p>
           <w:p>
@@ -2413,23 +2183,13 @@
                 <w:szCs w:val="24"/>
               </w:rPr>
             </w:pPr>
-            <w:proofErr w:type="spellStart"/>
-            <w:r>
-              <w:rPr>
-                <w:rFonts w:ascii="Courier New" w:hAnsi="Courier New" w:cs="Courier New"/>
-                <w:sz w:val="24"/>
-                <w:szCs w:val="24"/>
-              </w:rPr>
-              <w:t>yList</w:t>
-            </w:r>
-            <w:proofErr w:type="spellEnd"/>
-            <w:r>
-              <w:rPr>
-                <w:rFonts w:ascii="Courier New" w:hAnsi="Courier New" w:cs="Courier New"/>
-                <w:sz w:val="24"/>
-                <w:szCs w:val="24"/>
-              </w:rPr>
-              <w:t xml:space="preserve"> = [y]</w:t>
+            <w:r>
+              <w:rPr>
+                <w:rFonts w:ascii="Courier New" w:hAnsi="Courier New" w:cs="Courier New"/>
+                <w:sz w:val="24"/>
+                <w:szCs w:val="24"/>
+              </w:rPr>
+              <w:t>yList = [y]</w:t>
             </w:r>
           </w:p>
           <w:p>
@@ -2441,23 +2201,13 @@
                 <w:szCs w:val="24"/>
               </w:rPr>
             </w:pPr>
-            <w:proofErr w:type="spellStart"/>
-            <w:r>
-              <w:rPr>
-                <w:rFonts w:ascii="Courier New" w:hAnsi="Courier New" w:cs="Courier New"/>
-                <w:sz w:val="24"/>
-                <w:szCs w:val="24"/>
-              </w:rPr>
-              <w:t>concatList</w:t>
-            </w:r>
-            <w:proofErr w:type="spellEnd"/>
-            <w:r>
-              <w:rPr>
-                <w:rFonts w:ascii="Courier New" w:hAnsi="Courier New" w:cs="Courier New"/>
-                <w:sz w:val="24"/>
-                <w:szCs w:val="24"/>
-              </w:rPr>
-              <w:t>=[]</w:t>
+            <w:r>
+              <w:rPr>
+                <w:rFonts w:ascii="Courier New" w:hAnsi="Courier New" w:cs="Courier New"/>
+                <w:sz w:val="24"/>
+                <w:szCs w:val="24"/>
+              </w:rPr>
+              <w:t>concatList=[]</w:t>
             </w:r>
           </w:p>
           <w:p>
@@ -2475,61 +2225,7 @@
                 <w:sz w:val="24"/>
                 <w:szCs w:val="24"/>
               </w:rPr>
-              <w:t>print(</w:t>
-            </w:r>
-            <w:proofErr w:type="spellStart"/>
-            <w:r>
-              <w:rPr>
-                <w:rFonts w:ascii="Courier New" w:hAnsi="Courier New" w:cs="Courier New"/>
-                <w:sz w:val="24"/>
-                <w:szCs w:val="24"/>
-              </w:rPr>
-              <w:t>f"xList</w:t>
-            </w:r>
-            <w:proofErr w:type="spellEnd"/>
-            <w:r>
-              <w:rPr>
-                <w:rFonts w:ascii="Courier New" w:hAnsi="Courier New" w:cs="Courier New"/>
-                <w:sz w:val="24"/>
-                <w:szCs w:val="24"/>
-              </w:rPr>
-              <w:t xml:space="preserve"> contains {</w:t>
-            </w:r>
-            <w:proofErr w:type="spellStart"/>
-            <w:r>
-              <w:rPr>
-                <w:rFonts w:ascii="Courier New" w:hAnsi="Courier New" w:cs="Courier New"/>
-                <w:sz w:val="24"/>
-                <w:szCs w:val="24"/>
-              </w:rPr>
-              <w:t>len</w:t>
-            </w:r>
-            <w:proofErr w:type="spellEnd"/>
-            <w:r>
-              <w:rPr>
-                <w:rFonts w:ascii="Courier New" w:hAnsi="Courier New" w:cs="Courier New"/>
-                <w:sz w:val="24"/>
-                <w:szCs w:val="24"/>
-              </w:rPr>
-              <w:t>(</w:t>
-            </w:r>
-            <w:proofErr w:type="spellStart"/>
-            <w:r>
-              <w:rPr>
-                <w:rFonts w:ascii="Courier New" w:hAnsi="Courier New" w:cs="Courier New"/>
-                <w:sz w:val="24"/>
-                <w:szCs w:val="24"/>
-              </w:rPr>
-              <w:t>xList</w:t>
-            </w:r>
-            <w:proofErr w:type="spellEnd"/>
-            <w:r>
-              <w:rPr>
-                <w:rFonts w:ascii="Courier New" w:hAnsi="Courier New" w:cs="Courier New"/>
-                <w:sz w:val="24"/>
-                <w:szCs w:val="24"/>
-              </w:rPr>
-              <w:t>)} objects.")</w:t>
+              <w:t>print(f"xList contains {len(xList)} objects.")</w:t>
             </w:r>
           </w:p>
           <w:p>
@@ -2547,61 +2243,7 @@
                 <w:sz w:val="24"/>
                 <w:szCs w:val="24"/>
               </w:rPr>
-              <w:t>print(</w:t>
-            </w:r>
-            <w:proofErr w:type="spellStart"/>
-            <w:r>
-              <w:rPr>
-                <w:rFonts w:ascii="Courier New" w:hAnsi="Courier New" w:cs="Courier New"/>
-                <w:sz w:val="24"/>
-                <w:szCs w:val="24"/>
-              </w:rPr>
-              <w:t>f"yList</w:t>
-            </w:r>
-            <w:proofErr w:type="spellEnd"/>
-            <w:r>
-              <w:rPr>
-                <w:rFonts w:ascii="Courier New" w:hAnsi="Courier New" w:cs="Courier New"/>
-                <w:sz w:val="24"/>
-                <w:szCs w:val="24"/>
-              </w:rPr>
-              <w:t xml:space="preserve"> contains {</w:t>
-            </w:r>
-            <w:proofErr w:type="spellStart"/>
-            <w:r>
-              <w:rPr>
-                <w:rFonts w:ascii="Courier New" w:hAnsi="Courier New" w:cs="Courier New"/>
-                <w:sz w:val="24"/>
-                <w:szCs w:val="24"/>
-              </w:rPr>
-              <w:t>len</w:t>
-            </w:r>
-            <w:proofErr w:type="spellEnd"/>
-            <w:r>
-              <w:rPr>
-                <w:rFonts w:ascii="Courier New" w:hAnsi="Courier New" w:cs="Courier New"/>
-                <w:sz w:val="24"/>
-                <w:szCs w:val="24"/>
-              </w:rPr>
-              <w:t>(</w:t>
-            </w:r>
-            <w:proofErr w:type="spellStart"/>
-            <w:r>
-              <w:rPr>
-                <w:rFonts w:ascii="Courier New" w:hAnsi="Courier New" w:cs="Courier New"/>
-                <w:sz w:val="24"/>
-                <w:szCs w:val="24"/>
-              </w:rPr>
-              <w:t>yList</w:t>
-            </w:r>
-            <w:proofErr w:type="spellEnd"/>
-            <w:r>
-              <w:rPr>
-                <w:rFonts w:ascii="Courier New" w:hAnsi="Courier New" w:cs="Courier New"/>
-                <w:sz w:val="24"/>
-                <w:szCs w:val="24"/>
-              </w:rPr>
-              <w:t>)} objects.")</w:t>
+              <w:t>print(f"yList contains {len(yList)} objects.")</w:t>
             </w:r>
           </w:p>
           <w:p>
@@ -2619,97 +2261,7 @@
                 <w:sz w:val="24"/>
                 <w:szCs w:val="24"/>
               </w:rPr>
-              <w:t>print(</w:t>
-            </w:r>
-            <w:proofErr w:type="spellStart"/>
-            <w:r>
-              <w:rPr>
-                <w:rFonts w:ascii="Courier New" w:hAnsi="Courier New" w:cs="Courier New"/>
-                <w:sz w:val="24"/>
-                <w:szCs w:val="24"/>
-              </w:rPr>
-              <w:t>f"Joint</w:t>
-            </w:r>
-            <w:proofErr w:type="spellEnd"/>
-            <w:r>
-              <w:rPr>
-                <w:rFonts w:ascii="Courier New" w:hAnsi="Courier New" w:cs="Courier New"/>
-                <w:sz w:val="24"/>
-                <w:szCs w:val="24"/>
-              </w:rPr>
-              <w:t xml:space="preserve"> List contains {</w:t>
-            </w:r>
-            <w:proofErr w:type="spellStart"/>
-            <w:r>
-              <w:rPr>
-                <w:rFonts w:ascii="Courier New" w:hAnsi="Courier New" w:cs="Courier New"/>
-                <w:sz w:val="24"/>
-                <w:szCs w:val="24"/>
-              </w:rPr>
-              <w:t>len</w:t>
-            </w:r>
-            <w:proofErr w:type="spellEnd"/>
-            <w:r>
-              <w:rPr>
-                <w:rFonts w:ascii="Courier New" w:hAnsi="Courier New" w:cs="Courier New"/>
-                <w:sz w:val="24"/>
-                <w:szCs w:val="24"/>
-              </w:rPr>
-              <w:t>(</w:t>
-            </w:r>
-            <w:proofErr w:type="spellStart"/>
-            <w:r>
-              <w:rPr>
-                <w:rFonts w:ascii="Courier New" w:hAnsi="Courier New" w:cs="Courier New"/>
-                <w:sz w:val="24"/>
-                <w:szCs w:val="24"/>
-              </w:rPr>
-              <w:t>xList</w:t>
-            </w:r>
-            <w:proofErr w:type="spellEnd"/>
-            <w:r>
-              <w:rPr>
-                <w:rFonts w:ascii="Courier New" w:hAnsi="Courier New" w:cs="Courier New"/>
-                <w:sz w:val="24"/>
-                <w:szCs w:val="24"/>
-              </w:rPr>
-              <w:t>)+</w:t>
-            </w:r>
-            <w:proofErr w:type="spellStart"/>
-            <w:r>
-              <w:rPr>
-                <w:rFonts w:ascii="Courier New" w:hAnsi="Courier New" w:cs="Courier New"/>
-                <w:sz w:val="24"/>
-                <w:szCs w:val="24"/>
-              </w:rPr>
-              <w:t>len</w:t>
-            </w:r>
-            <w:proofErr w:type="spellEnd"/>
-            <w:r>
-              <w:rPr>
-                <w:rFonts w:ascii="Courier New" w:hAnsi="Courier New" w:cs="Courier New"/>
-                <w:sz w:val="24"/>
-                <w:szCs w:val="24"/>
-              </w:rPr>
-              <w:t>(</w:t>
-            </w:r>
-            <w:proofErr w:type="spellStart"/>
-            <w:r>
-              <w:rPr>
-                <w:rFonts w:ascii="Courier New" w:hAnsi="Courier New" w:cs="Courier New"/>
-                <w:sz w:val="24"/>
-                <w:szCs w:val="24"/>
-              </w:rPr>
-              <w:t>yList</w:t>
-            </w:r>
-            <w:proofErr w:type="spellEnd"/>
-            <w:r>
-              <w:rPr>
-                <w:rFonts w:ascii="Courier New" w:hAnsi="Courier New" w:cs="Courier New"/>
-                <w:sz w:val="24"/>
-                <w:szCs w:val="24"/>
-              </w:rPr>
-              <w:t>)} objects.")</w:t>
+              <w:t>print(f"Joint List contains {len(xList)+len(yList)} objects.")</w:t>
             </w:r>
           </w:p>
           <w:p>
@@ -2737,43 +2289,7 @@
                 <w:sz w:val="24"/>
                 <w:szCs w:val="24"/>
               </w:rPr>
-              <w:t>if (</w:t>
-            </w:r>
-            <w:proofErr w:type="spellStart"/>
-            <w:r>
-              <w:rPr>
-                <w:rFonts w:ascii="Courier New" w:hAnsi="Courier New" w:cs="Courier New"/>
-                <w:sz w:val="24"/>
-                <w:szCs w:val="24"/>
-              </w:rPr>
-              <w:t>xList.count</w:t>
-            </w:r>
-            <w:proofErr w:type="spellEnd"/>
-            <w:r>
-              <w:rPr>
-                <w:rFonts w:ascii="Courier New" w:hAnsi="Courier New" w:cs="Courier New"/>
-                <w:sz w:val="24"/>
-                <w:szCs w:val="24"/>
-              </w:rPr>
-              <w:t xml:space="preserve">(x)==10 and </w:t>
-            </w:r>
-            <w:proofErr w:type="spellStart"/>
-            <w:r>
-              <w:rPr>
-                <w:rFonts w:ascii="Courier New" w:hAnsi="Courier New" w:cs="Courier New"/>
-                <w:sz w:val="24"/>
-                <w:szCs w:val="24"/>
-              </w:rPr>
-              <w:t>yList.count</w:t>
-            </w:r>
-            <w:proofErr w:type="spellEnd"/>
-            <w:r>
-              <w:rPr>
-                <w:rFonts w:ascii="Courier New" w:hAnsi="Courier New" w:cs="Courier New"/>
-                <w:sz w:val="24"/>
-                <w:szCs w:val="24"/>
-              </w:rPr>
-              <w:t>(y)==10):</w:t>
+              <w:t>if (xList.count(x)==10 and yList.count(y)==10):</w:t>
             </w:r>
           </w:p>
           <w:p>
@@ -2809,43 +2325,7 @@
                 <w:sz w:val="24"/>
                 <w:szCs w:val="24"/>
               </w:rPr>
-              <w:t>if (</w:t>
-            </w:r>
-            <w:proofErr w:type="spellStart"/>
-            <w:r>
-              <w:rPr>
-                <w:rFonts w:ascii="Courier New" w:hAnsi="Courier New" w:cs="Courier New"/>
-                <w:sz w:val="24"/>
-                <w:szCs w:val="24"/>
-              </w:rPr>
-              <w:t>concatList.count</w:t>
-            </w:r>
-            <w:proofErr w:type="spellEnd"/>
-            <w:r>
-              <w:rPr>
-                <w:rFonts w:ascii="Courier New" w:hAnsi="Courier New" w:cs="Courier New"/>
-                <w:sz w:val="24"/>
-                <w:szCs w:val="24"/>
-              </w:rPr>
-              <w:t xml:space="preserve">(x)==10 and </w:t>
-            </w:r>
-            <w:proofErr w:type="spellStart"/>
-            <w:r>
-              <w:rPr>
-                <w:rFonts w:ascii="Courier New" w:hAnsi="Courier New" w:cs="Courier New"/>
-                <w:sz w:val="24"/>
-                <w:szCs w:val="24"/>
-              </w:rPr>
-              <w:t>concatList.count</w:t>
-            </w:r>
-            <w:proofErr w:type="spellEnd"/>
-            <w:r>
-              <w:rPr>
-                <w:rFonts w:ascii="Courier New" w:hAnsi="Courier New" w:cs="Courier New"/>
-                <w:sz w:val="24"/>
-                <w:szCs w:val="24"/>
-              </w:rPr>
-              <w:t>(y)==10):</w:t>
+              <w:t>if (concatList.count(x)==10 and concatList.count(y)==10):</w:t>
             </w:r>
           </w:p>
           <w:p>
@@ -2977,89 +2457,33 @@
                       <w:szCs w:val="24"/>
                     </w:rPr>
                   </w:pPr>
-                  <w:proofErr w:type="spellStart"/>
-                  <w:r>
-                    <w:rPr>
-                      <w:rFonts w:ascii="var(--jp-code-font-family)" w:hAnsi="var(--jp-code-font-family)"/>
-                      <w:sz w:val="24"/>
-                      <w:szCs w:val="24"/>
-                    </w:rPr>
-                    <w:t>xList</w:t>
-                  </w:r>
-                  <w:proofErr w:type="spellEnd"/>
-                  <w:r>
-                    <w:rPr>
-                      <w:rFonts w:ascii="var(--jp-code-font-family)" w:hAnsi="var(--jp-code-font-family)"/>
-                      <w:sz w:val="24"/>
-                      <w:szCs w:val="24"/>
-                    </w:rPr>
-                    <w:t xml:space="preserve"> contains 1 </w:t>
-                  </w:r>
-                  <w:proofErr w:type="gramStart"/>
-                  <w:r>
-                    <w:rPr>
-                      <w:rFonts w:ascii="var(--jp-code-font-family)" w:hAnsi="var(--jp-code-font-family)"/>
-                      <w:sz w:val="24"/>
-                      <w:szCs w:val="24"/>
-                    </w:rPr>
-                    <w:t>objects</w:t>
-                  </w:r>
-                  <w:proofErr w:type="gramEnd"/>
-                  <w:r>
-                    <w:rPr>
-                      <w:rFonts w:ascii="var(--jp-code-font-family)" w:hAnsi="var(--jp-code-font-family)"/>
-                      <w:sz w:val="24"/>
-                      <w:szCs w:val="24"/>
-                    </w:rPr>
-                    <w:t>.</w:t>
-                  </w:r>
-                </w:p>
-                <w:p>
-                  <w:pPr>
-                    <w:pStyle w:val="HTMLPreformatted"/>
-                    <w:shd w:val="clear" w:color="auto" w:fill="FFFFFF"/>
-                    <w:wordWrap w:val="0"/>
-                    <w:rPr>
-                      <w:rFonts w:ascii="var(--jp-code-font-family)" w:hAnsi="var(--jp-code-font-family)"/>
-                      <w:sz w:val="24"/>
-                      <w:szCs w:val="24"/>
-                    </w:rPr>
-                  </w:pPr>
-                  <w:proofErr w:type="spellStart"/>
-                  <w:r>
-                    <w:rPr>
-                      <w:rFonts w:ascii="var(--jp-code-font-family)" w:hAnsi="var(--jp-code-font-family)"/>
-                      <w:sz w:val="24"/>
-                      <w:szCs w:val="24"/>
-                    </w:rPr>
-                    <w:t>yList</w:t>
-                  </w:r>
-                  <w:proofErr w:type="spellEnd"/>
-                  <w:r>
-                    <w:rPr>
-                      <w:rFonts w:ascii="var(--jp-code-font-family)" w:hAnsi="var(--jp-code-font-family)"/>
-                      <w:sz w:val="24"/>
-                      <w:szCs w:val="24"/>
-                    </w:rPr>
-                    <w:t xml:space="preserve"> contains 1 </w:t>
-                  </w:r>
-                  <w:proofErr w:type="gramStart"/>
-                  <w:r>
-                    <w:rPr>
-                      <w:rFonts w:ascii="var(--jp-code-font-family)" w:hAnsi="var(--jp-code-font-family)"/>
-                      <w:sz w:val="24"/>
-                      <w:szCs w:val="24"/>
-                    </w:rPr>
-                    <w:t>objects</w:t>
-                  </w:r>
-                  <w:proofErr w:type="gramEnd"/>
-                  <w:r>
-                    <w:rPr>
-                      <w:rFonts w:ascii="var(--jp-code-font-family)" w:hAnsi="var(--jp-code-font-family)"/>
-                      <w:sz w:val="24"/>
-                      <w:szCs w:val="24"/>
-                    </w:rPr>
-                    <w:t>.</w:t>
+                  <w:r>
+                    <w:rPr>
+                      <w:rFonts w:ascii="var(--jp-code-font-family)" w:hAnsi="var(--jp-code-font-family)"/>
+                      <w:sz w:val="24"/>
+                      <w:szCs w:val="24"/>
+                    </w:rPr>
+                    <w:t>xList contains 1 objects.</w:t>
+                  </w:r>
+                </w:p>
+                <w:p>
+                  <w:pPr>
+                    <w:pStyle w:val="HTMLPreformatted"/>
+                    <w:shd w:val="clear" w:color="auto" w:fill="FFFFFF"/>
+                    <w:wordWrap w:val="0"/>
+                    <w:rPr>
+                      <w:rFonts w:ascii="var(--jp-code-font-family)" w:hAnsi="var(--jp-code-font-family)"/>
+                      <w:sz w:val="24"/>
+                      <w:szCs w:val="24"/>
+                    </w:rPr>
+                  </w:pPr>
+                  <w:r>
+                    <w:rPr>
+                      <w:rFonts w:ascii="var(--jp-code-font-family)" w:hAnsi="var(--jp-code-font-family)"/>
+                      <w:sz w:val="24"/>
+                      <w:szCs w:val="24"/>
+                    </w:rPr>
+                    <w:t>yList contains 1 objects.</w:t>
                   </w:r>
                 </w:p>
                 <w:p>
@@ -3210,23 +2634,13 @@
                 <w:szCs w:val="24"/>
               </w:rPr>
             </w:pPr>
-            <w:proofErr w:type="spellStart"/>
-            <w:r>
-              <w:rPr>
-                <w:rFonts w:ascii="Courier New" w:hAnsi="Courier New" w:cs="Courier New"/>
-                <w:sz w:val="24"/>
-                <w:szCs w:val="24"/>
-              </w:rPr>
-              <w:t>mylist</w:t>
-            </w:r>
-            <w:proofErr w:type="spellEnd"/>
-            <w:r>
-              <w:rPr>
-                <w:rFonts w:ascii="Courier New" w:hAnsi="Courier New" w:cs="Courier New"/>
-                <w:sz w:val="24"/>
-                <w:szCs w:val="24"/>
-              </w:rPr>
-              <w:t xml:space="preserve"> = []</w:t>
+            <w:r>
+              <w:rPr>
+                <w:rFonts w:ascii="Courier New" w:hAnsi="Courier New" w:cs="Courier New"/>
+                <w:sz w:val="24"/>
+                <w:szCs w:val="24"/>
+              </w:rPr>
+              <w:t>mylist = []</w:t>
             </w:r>
           </w:p>
           <w:p>
@@ -3256,59 +2670,31 @@
                 <w:szCs w:val="24"/>
               </w:rPr>
             </w:pPr>
-            <w:proofErr w:type="spellStart"/>
-            <w:r>
-              <w:rPr>
-                <w:rFonts w:ascii="Courier New" w:hAnsi="Courier New" w:cs="Courier New"/>
-                <w:sz w:val="24"/>
-                <w:szCs w:val="24"/>
-              </w:rPr>
-              <w:t>stringToPrint</w:t>
-            </w:r>
-            <w:proofErr w:type="spellEnd"/>
-            <w:r>
-              <w:rPr>
-                <w:rFonts w:ascii="Courier New" w:hAnsi="Courier New" w:cs="Courier New"/>
-                <w:sz w:val="24"/>
-                <w:szCs w:val="24"/>
-              </w:rPr>
-              <w:t xml:space="preserve"> = "Hello "</w:t>
-            </w:r>
-          </w:p>
-          <w:p>
-            <w:pPr>
-              <w:spacing w:after="0" w:line="276" w:lineRule="auto"/>
-              <w:rPr>
-                <w:rFonts w:ascii="Courier New" w:hAnsi="Courier New" w:cs="Courier New"/>
-                <w:sz w:val="24"/>
-                <w:szCs w:val="24"/>
-              </w:rPr>
-            </w:pPr>
-            <w:r>
-              <w:rPr>
-                <w:rFonts w:ascii="Courier New" w:hAnsi="Courier New" w:cs="Courier New"/>
-                <w:sz w:val="24"/>
-                <w:szCs w:val="24"/>
-              </w:rPr>
-              <w:t>print(</w:t>
-            </w:r>
-            <w:proofErr w:type="spellStart"/>
-            <w:r>
-              <w:rPr>
-                <w:rFonts w:ascii="Courier New" w:hAnsi="Courier New" w:cs="Courier New"/>
-                <w:sz w:val="24"/>
-                <w:szCs w:val="24"/>
-              </w:rPr>
-              <w:t>stringToPrint</w:t>
-            </w:r>
-            <w:proofErr w:type="spellEnd"/>
-            <w:r>
-              <w:rPr>
-                <w:rFonts w:ascii="Courier New" w:hAnsi="Courier New" w:cs="Courier New"/>
-                <w:sz w:val="24"/>
-                <w:szCs w:val="24"/>
-              </w:rPr>
-              <w:t>*7)</w:t>
+            <w:r>
+              <w:rPr>
+                <w:rFonts w:ascii="Courier New" w:hAnsi="Courier New" w:cs="Courier New"/>
+                <w:sz w:val="24"/>
+                <w:szCs w:val="24"/>
+              </w:rPr>
+              <w:t>stringToPrint = "Hello "</w:t>
+            </w:r>
+          </w:p>
+          <w:p>
+            <w:pPr>
+              <w:spacing w:after="0" w:line="276" w:lineRule="auto"/>
+              <w:rPr>
+                <w:rFonts w:ascii="Courier New" w:hAnsi="Courier New" w:cs="Courier New"/>
+                <w:sz w:val="24"/>
+                <w:szCs w:val="24"/>
+              </w:rPr>
+            </w:pPr>
+            <w:r>
+              <w:rPr>
+                <w:rFonts w:ascii="Courier New" w:hAnsi="Courier New" w:cs="Courier New"/>
+                <w:sz w:val="24"/>
+                <w:szCs w:val="24"/>
+              </w:rPr>
+              <w:t>print(stringToPrint*7)</w:t>
             </w:r>
           </w:p>
           <w:p>
@@ -3402,123 +2788,13 @@
                       <w:szCs w:val="24"/>
                     </w:rPr>
                   </w:pPr>
-                  <w:proofErr w:type="gramStart"/>
-                  <w:r>
-                    <w:rPr>
-                      <w:rFonts w:ascii="var(--jp-code-font-family)" w:hAnsi="var(--jp-code-font-family)"/>
-                      <w:sz w:val="24"/>
-                      <w:szCs w:val="24"/>
-                    </w:rPr>
-                    <w:t xml:space="preserve">Hello </w:t>
-                  </w:r>
-                  <w:proofErr w:type="spellStart"/>
-                  <w:r>
-                    <w:rPr>
-                      <w:rFonts w:ascii="var(--jp-code-font-family)" w:hAnsi="var(--jp-code-font-family)"/>
-                      <w:sz w:val="24"/>
-                      <w:szCs w:val="24"/>
-                    </w:rPr>
-                    <w:t>Hello</w:t>
-                  </w:r>
-                  <w:proofErr w:type="spellEnd"/>
-                  <w:r>
-                    <w:rPr>
-                      <w:rFonts w:ascii="var(--jp-code-font-family)" w:hAnsi="var(--jp-code-font-family)"/>
-                      <w:sz w:val="24"/>
-                      <w:szCs w:val="24"/>
-                    </w:rPr>
-                    <w:t xml:space="preserve"> </w:t>
-                  </w:r>
-                  <w:proofErr w:type="spellStart"/>
-                  <w:r>
-                    <w:rPr>
-                      <w:rFonts w:ascii="var(--jp-code-font-family)" w:hAnsi="var(--jp-code-font-family)"/>
-                      <w:sz w:val="24"/>
-                      <w:szCs w:val="24"/>
-                    </w:rPr>
-                    <w:t>Hello</w:t>
-                  </w:r>
-                  <w:proofErr w:type="spellEnd"/>
-                  <w:proofErr w:type="gramEnd"/>
-                  <w:r>
-                    <w:rPr>
-                      <w:rFonts w:ascii="var(--jp-code-font-family)" w:hAnsi="var(--jp-code-font-family)"/>
-                      <w:sz w:val="24"/>
-                      <w:szCs w:val="24"/>
-                    </w:rPr>
-                    <w:t xml:space="preserve"> </w:t>
-                  </w:r>
-                  <w:proofErr w:type="spellStart"/>
-                  <w:r>
-                    <w:rPr>
-                      <w:rFonts w:ascii="var(--jp-code-font-family)" w:hAnsi="var(--jp-code-font-family)"/>
-                      <w:sz w:val="24"/>
-                      <w:szCs w:val="24"/>
-                    </w:rPr>
-                    <w:t>Hello</w:t>
-                  </w:r>
-                  <w:proofErr w:type="spellEnd"/>
-                  <w:r>
-                    <w:rPr>
-                      <w:rFonts w:ascii="var(--jp-code-font-family)" w:hAnsi="var(--jp-code-font-family)"/>
-                      <w:sz w:val="24"/>
-                      <w:szCs w:val="24"/>
-                    </w:rPr>
-                    <w:t xml:space="preserve"> </w:t>
-                  </w:r>
-                  <w:proofErr w:type="spellStart"/>
-                  <w:r>
-                    <w:rPr>
-                      <w:rFonts w:ascii="var(--jp-code-font-family)" w:hAnsi="var(--jp-code-font-family)"/>
-                      <w:sz w:val="24"/>
-                      <w:szCs w:val="24"/>
-                    </w:rPr>
-                    <w:t>Hello</w:t>
-                  </w:r>
-                  <w:proofErr w:type="spellEnd"/>
-                  <w:r>
-                    <w:rPr>
-                      <w:rFonts w:ascii="var(--jp-code-font-family)" w:hAnsi="var(--jp-code-font-family)"/>
-                      <w:sz w:val="24"/>
-                      <w:szCs w:val="24"/>
-                    </w:rPr>
-                    <w:t xml:space="preserve"> </w:t>
-                  </w:r>
-                  <w:proofErr w:type="spellStart"/>
-                  <w:r>
-                    <w:rPr>
-                      <w:rFonts w:ascii="var(--jp-code-font-family)" w:hAnsi="var(--jp-code-font-family)"/>
-                      <w:sz w:val="24"/>
-                      <w:szCs w:val="24"/>
-                    </w:rPr>
-                    <w:t>Hello</w:t>
-                  </w:r>
-                  <w:proofErr w:type="spellEnd"/>
-                  <w:r>
-                    <w:rPr>
-                      <w:rFonts w:ascii="var(--jp-code-font-family)" w:hAnsi="var(--jp-code-font-family)"/>
-                      <w:sz w:val="24"/>
-                      <w:szCs w:val="24"/>
-                    </w:rPr>
-                    <w:t xml:space="preserve"> </w:t>
-                  </w:r>
-                  <w:proofErr w:type="spellStart"/>
-                  <w:r>
-                    <w:rPr>
-                      <w:rFonts w:ascii="var(--jp-code-font-family)" w:hAnsi="var(--jp-code-font-family)"/>
-                      <w:sz w:val="24"/>
-                      <w:szCs w:val="24"/>
-                    </w:rPr>
-                    <w:t>Hello</w:t>
-                  </w:r>
-                  <w:proofErr w:type="spellEnd"/>
-                  <w:r>
-                    <w:rPr>
-                      <w:rFonts w:ascii="var(--jp-code-font-family)" w:hAnsi="var(--jp-code-font-family)"/>
-                      <w:sz w:val="24"/>
-                      <w:szCs w:val="24"/>
-                    </w:rPr>
-                    <w:t xml:space="preserve"> </w:t>
+                  <w:r>
+                    <w:rPr>
+                      <w:rFonts w:ascii="var(--jp-code-font-family)" w:hAnsi="var(--jp-code-font-family)"/>
+                      <w:sz w:val="24"/>
+                      <w:szCs w:val="24"/>
+                    </w:rPr>
+                    <w:t xml:space="preserve">Hello Hello Hello Hello Hello Hello Hello </w:t>
                   </w:r>
                 </w:p>
               </w:tc>
@@ -3830,25 +3106,7 @@
                 <w:sz w:val="24"/>
                 <w:szCs w:val="24"/>
               </w:rPr>
-              <w:t>print(name in ["</w:t>
-            </w:r>
-            <w:proofErr w:type="spellStart"/>
-            <w:r>
-              <w:rPr>
-                <w:rFonts w:ascii="Courier New" w:hAnsi="Courier New" w:cs="Courier New"/>
-                <w:sz w:val="24"/>
-                <w:szCs w:val="24"/>
-              </w:rPr>
-              <w:t>Fahad","John","Jess</w:t>
-            </w:r>
-            <w:proofErr w:type="spellEnd"/>
-            <w:r>
-              <w:rPr>
-                <w:rFonts w:ascii="Courier New" w:hAnsi="Courier New" w:cs="Courier New"/>
-                <w:sz w:val="24"/>
-                <w:szCs w:val="24"/>
-              </w:rPr>
-              <w:t>"])</w:t>
+              <w:t>print(name in ["Fahad","John","Jess"])</w:t>
             </w:r>
           </w:p>
           <w:p>
@@ -4359,23 +3617,13 @@
                 <w:szCs w:val="24"/>
               </w:rPr>
             </w:pPr>
-            <w:proofErr w:type="spellStart"/>
-            <w:r>
-              <w:rPr>
-                <w:rFonts w:ascii="Courier New" w:hAnsi="Courier New" w:cs="Courier New"/>
-                <w:sz w:val="24"/>
-                <w:szCs w:val="24"/>
-              </w:rPr>
-              <w:t>elif</w:t>
-            </w:r>
-            <w:proofErr w:type="spellEnd"/>
-            <w:r>
-              <w:rPr>
-                <w:rFonts w:ascii="Courier New" w:hAnsi="Courier New" w:cs="Courier New"/>
-                <w:sz w:val="24"/>
-                <w:szCs w:val="24"/>
-              </w:rPr>
-              <w:t>(x == 2 and y &gt; 50):</w:t>
+            <w:r>
+              <w:rPr>
+                <w:rFonts w:ascii="Courier New" w:hAnsi="Courier New" w:cs="Courier New"/>
+                <w:sz w:val="24"/>
+                <w:szCs w:val="24"/>
+              </w:rPr>
+              <w:t>elif(x == 2 and y &gt; 50):</w:t>
             </w:r>
           </w:p>
           <w:p>
@@ -4405,23 +3653,13 @@
                 <w:szCs w:val="24"/>
               </w:rPr>
             </w:pPr>
-            <w:proofErr w:type="spellStart"/>
-            <w:r>
-              <w:rPr>
-                <w:rFonts w:ascii="Courier New" w:hAnsi="Courier New" w:cs="Courier New"/>
-                <w:sz w:val="24"/>
-                <w:szCs w:val="24"/>
-              </w:rPr>
-              <w:t>elif</w:t>
-            </w:r>
-            <w:proofErr w:type="spellEnd"/>
-            <w:r>
-              <w:rPr>
-                <w:rFonts w:ascii="Courier New" w:hAnsi="Courier New" w:cs="Courier New"/>
-                <w:sz w:val="24"/>
-                <w:szCs w:val="24"/>
-              </w:rPr>
-              <w:t>(x &lt; 10 or y &gt; 50):</w:t>
+            <w:r>
+              <w:rPr>
+                <w:rFonts w:ascii="Courier New" w:hAnsi="Courier New" w:cs="Courier New"/>
+                <w:sz w:val="24"/>
+                <w:szCs w:val="24"/>
+              </w:rPr>
+              <w:t>elif(x &lt; 10 or y &gt; 50):</w:t>
             </w:r>
           </w:p>
           <w:p>
@@ -4511,61 +3749,25 @@
                 <w:sz w:val="24"/>
                 <w:szCs w:val="24"/>
               </w:rPr>
-              <w:t>nameList1 = ["</w:t>
-            </w:r>
-            <w:proofErr w:type="spellStart"/>
-            <w:r>
-              <w:rPr>
-                <w:rFonts w:ascii="Courier New" w:hAnsi="Courier New" w:cs="Courier New"/>
-                <w:sz w:val="24"/>
-                <w:szCs w:val="24"/>
-              </w:rPr>
-              <w:t>John","Jill</w:t>
-            </w:r>
-            <w:proofErr w:type="spellEnd"/>
-            <w:r>
-              <w:rPr>
-                <w:rFonts w:ascii="Courier New" w:hAnsi="Courier New" w:cs="Courier New"/>
-                <w:sz w:val="24"/>
-                <w:szCs w:val="24"/>
-              </w:rPr>
-              <w:t>"]</w:t>
-            </w:r>
-          </w:p>
-          <w:p>
-            <w:pPr>
-              <w:spacing w:after="0" w:line="276" w:lineRule="auto"/>
-              <w:rPr>
-                <w:rFonts w:ascii="Courier New" w:hAnsi="Courier New" w:cs="Courier New"/>
-                <w:sz w:val="24"/>
-                <w:szCs w:val="24"/>
-              </w:rPr>
-            </w:pPr>
-            <w:r>
-              <w:rPr>
-                <w:rFonts w:ascii="Courier New" w:hAnsi="Courier New" w:cs="Courier New"/>
-                <w:sz w:val="24"/>
-                <w:szCs w:val="24"/>
-              </w:rPr>
-              <w:t>nameList2 = ["</w:t>
-            </w:r>
-            <w:proofErr w:type="spellStart"/>
-            <w:r>
-              <w:rPr>
-                <w:rFonts w:ascii="Courier New" w:hAnsi="Courier New" w:cs="Courier New"/>
-                <w:sz w:val="24"/>
-                <w:szCs w:val="24"/>
-              </w:rPr>
-              <w:t>John","Jill</w:t>
-            </w:r>
-            <w:proofErr w:type="spellEnd"/>
-            <w:r>
-              <w:rPr>
-                <w:rFonts w:ascii="Courier New" w:hAnsi="Courier New" w:cs="Courier New"/>
-                <w:sz w:val="24"/>
-                <w:szCs w:val="24"/>
-              </w:rPr>
-              <w:t>"]</w:t>
+              <w:t>nameList1 = ["John","Jill"]</w:t>
+            </w:r>
+          </w:p>
+          <w:p>
+            <w:pPr>
+              <w:spacing w:after="0" w:line="276" w:lineRule="auto"/>
+              <w:rPr>
+                <w:rFonts w:ascii="Courier New" w:hAnsi="Courier New" w:cs="Courier New"/>
+                <w:sz w:val="24"/>
+                <w:szCs w:val="24"/>
+              </w:rPr>
+            </w:pPr>
+            <w:r>
+              <w:rPr>
+                <w:rFonts w:ascii="Courier New" w:hAnsi="Courier New" w:cs="Courier New"/>
+                <w:sz w:val="24"/>
+                <w:szCs w:val="24"/>
+              </w:rPr>
+              <w:t>nameList2 = ["John","Jill"]</w:t>
             </w:r>
           </w:p>
           <w:p>
@@ -4897,59 +4099,31 @@
                 <w:szCs w:val="24"/>
               </w:rPr>
             </w:pPr>
-            <w:proofErr w:type="spellStart"/>
-            <w:r>
-              <w:rPr>
-                <w:rFonts w:ascii="Courier New" w:hAnsi="Courier New" w:cs="Courier New"/>
-                <w:sz w:val="24"/>
-                <w:szCs w:val="24"/>
-              </w:rPr>
-              <w:t>numericData</w:t>
-            </w:r>
-            <w:proofErr w:type="spellEnd"/>
-            <w:r>
-              <w:rPr>
-                <w:rFonts w:ascii="Courier New" w:hAnsi="Courier New" w:cs="Courier New"/>
-                <w:sz w:val="24"/>
-                <w:szCs w:val="24"/>
-              </w:rPr>
-              <w:t xml:space="preserve"> = []</w:t>
-            </w:r>
-          </w:p>
-          <w:p>
-            <w:pPr>
-              <w:spacing w:after="0" w:line="276" w:lineRule="auto"/>
-              <w:rPr>
-                <w:rFonts w:ascii="Courier New" w:hAnsi="Courier New" w:cs="Courier New"/>
-                <w:sz w:val="24"/>
-                <w:szCs w:val="24"/>
-              </w:rPr>
-            </w:pPr>
-            <w:r>
-              <w:rPr>
-                <w:rFonts w:ascii="Courier New" w:hAnsi="Courier New" w:cs="Courier New"/>
-                <w:sz w:val="24"/>
-                <w:szCs w:val="24"/>
-              </w:rPr>
-              <w:t xml:space="preserve">for number in </w:t>
-            </w:r>
-            <w:proofErr w:type="spellStart"/>
-            <w:r>
-              <w:rPr>
-                <w:rFonts w:ascii="Courier New" w:hAnsi="Courier New" w:cs="Courier New"/>
-                <w:sz w:val="24"/>
-                <w:szCs w:val="24"/>
-              </w:rPr>
-              <w:t>numericData</w:t>
-            </w:r>
-            <w:proofErr w:type="spellEnd"/>
-            <w:r>
-              <w:rPr>
-                <w:rFonts w:ascii="Courier New" w:hAnsi="Courier New" w:cs="Courier New"/>
-                <w:sz w:val="24"/>
-                <w:szCs w:val="24"/>
-              </w:rPr>
-              <w:t>:</w:t>
+            <w:r>
+              <w:rPr>
+                <w:rFonts w:ascii="Courier New" w:hAnsi="Courier New" w:cs="Courier New"/>
+                <w:sz w:val="24"/>
+                <w:szCs w:val="24"/>
+              </w:rPr>
+              <w:t>numericData = []</w:t>
+            </w:r>
+          </w:p>
+          <w:p>
+            <w:pPr>
+              <w:spacing w:after="0" w:line="276" w:lineRule="auto"/>
+              <w:rPr>
+                <w:rFonts w:ascii="Courier New" w:hAnsi="Courier New" w:cs="Courier New"/>
+                <w:sz w:val="24"/>
+                <w:szCs w:val="24"/>
+              </w:rPr>
+            </w:pPr>
+            <w:r>
+              <w:rPr>
+                <w:rFonts w:ascii="Courier New" w:hAnsi="Courier New" w:cs="Courier New"/>
+                <w:sz w:val="24"/>
+                <w:szCs w:val="24"/>
+              </w:rPr>
+              <w:t>for number in numericData:</w:t>
             </w:r>
           </w:p>
           <w:p>
@@ -5051,23 +4225,13 @@
                 <w:szCs w:val="24"/>
               </w:rPr>
             </w:pPr>
-            <w:proofErr w:type="spellStart"/>
-            <w:r>
-              <w:rPr>
-                <w:rFonts w:ascii="Courier New" w:hAnsi="Courier New" w:cs="Courier New"/>
-                <w:sz w:val="24"/>
-                <w:szCs w:val="24"/>
-              </w:rPr>
-              <w:t>newText</w:t>
-            </w:r>
-            <w:proofErr w:type="spellEnd"/>
-            <w:r>
-              <w:rPr>
-                <w:rFonts w:ascii="Courier New" w:hAnsi="Courier New" w:cs="Courier New"/>
-                <w:sz w:val="24"/>
-                <w:szCs w:val="24"/>
-              </w:rPr>
-              <w:t xml:space="preserve"> = ""</w:t>
+            <w:r>
+              <w:rPr>
+                <w:rFonts w:ascii="Courier New" w:hAnsi="Courier New" w:cs="Courier New"/>
+                <w:sz w:val="24"/>
+                <w:szCs w:val="24"/>
+              </w:rPr>
+              <w:t>newText = ""</w:t>
             </w:r>
           </w:p>
           <w:p>
@@ -5103,79 +4267,25 @@
                 <w:sz w:val="24"/>
                 <w:szCs w:val="24"/>
               </w:rPr>
-              <w:t xml:space="preserve">    if </w:t>
-            </w:r>
-            <w:proofErr w:type="spellStart"/>
-            <w:r>
-              <w:rPr>
-                <w:rFonts w:ascii="Courier New" w:hAnsi="Courier New" w:cs="Courier New"/>
-                <w:sz w:val="24"/>
-                <w:szCs w:val="24"/>
-              </w:rPr>
-              <w:t>char.isalpha</w:t>
-            </w:r>
-            <w:proofErr w:type="spellEnd"/>
-            <w:r>
-              <w:rPr>
-                <w:rFonts w:ascii="Courier New" w:hAnsi="Courier New" w:cs="Courier New"/>
-                <w:sz w:val="24"/>
-                <w:szCs w:val="24"/>
-              </w:rPr>
-              <w:t>():</w:t>
-            </w:r>
-          </w:p>
-          <w:p>
-            <w:pPr>
-              <w:spacing w:after="0" w:line="276" w:lineRule="auto"/>
-              <w:rPr>
-                <w:rFonts w:ascii="Courier New" w:hAnsi="Courier New" w:cs="Courier New"/>
-                <w:sz w:val="24"/>
-                <w:szCs w:val="24"/>
-              </w:rPr>
-            </w:pPr>
-            <w:r>
-              <w:rPr>
-                <w:rFonts w:ascii="Courier New" w:hAnsi="Courier New" w:cs="Courier New"/>
-                <w:sz w:val="24"/>
-                <w:szCs w:val="24"/>
-              </w:rPr>
-              <w:t xml:space="preserve">        </w:t>
-            </w:r>
-            <w:proofErr w:type="spellStart"/>
-            <w:r>
-              <w:rPr>
-                <w:rFonts w:ascii="Courier New" w:hAnsi="Courier New" w:cs="Courier New"/>
-                <w:sz w:val="24"/>
-                <w:szCs w:val="24"/>
-              </w:rPr>
-              <w:t>newText</w:t>
-            </w:r>
-            <w:proofErr w:type="spellEnd"/>
-            <w:r>
-              <w:rPr>
-                <w:rFonts w:ascii="Courier New" w:hAnsi="Courier New" w:cs="Courier New"/>
-                <w:sz w:val="24"/>
-                <w:szCs w:val="24"/>
-              </w:rPr>
-              <w:t>+=</w:t>
-            </w:r>
-            <w:proofErr w:type="spellStart"/>
-            <w:r>
-              <w:rPr>
-                <w:rFonts w:ascii="Courier New" w:hAnsi="Courier New" w:cs="Courier New"/>
-                <w:sz w:val="24"/>
-                <w:szCs w:val="24"/>
-              </w:rPr>
-              <w:t>char.upper</w:t>
-            </w:r>
-            <w:proofErr w:type="spellEnd"/>
-            <w:r>
-              <w:rPr>
-                <w:rFonts w:ascii="Courier New" w:hAnsi="Courier New" w:cs="Courier New"/>
-                <w:sz w:val="24"/>
-                <w:szCs w:val="24"/>
-              </w:rPr>
-              <w:t>()</w:t>
+              <w:t xml:space="preserve">    if char.isalpha():</w:t>
+            </w:r>
+          </w:p>
+          <w:p>
+            <w:pPr>
+              <w:spacing w:after="0" w:line="276" w:lineRule="auto"/>
+              <w:rPr>
+                <w:rFonts w:ascii="Courier New" w:hAnsi="Courier New" w:cs="Courier New"/>
+                <w:sz w:val="24"/>
+                <w:szCs w:val="24"/>
+              </w:rPr>
+            </w:pPr>
+            <w:r>
+              <w:rPr>
+                <w:rFonts w:ascii="Courier New" w:hAnsi="Courier New" w:cs="Courier New"/>
+                <w:sz w:val="24"/>
+                <w:szCs w:val="24"/>
+              </w:rPr>
+              <w:t xml:space="preserve">        newText+=char.upper()</w:t>
             </w:r>
           </w:p>
           <w:p>
@@ -5211,89 +4321,43 @@
                 <w:sz w:val="24"/>
                 <w:szCs w:val="24"/>
               </w:rPr>
-              <w:t xml:space="preserve">        </w:t>
-            </w:r>
-            <w:proofErr w:type="spellStart"/>
-            <w:r>
-              <w:rPr>
-                <w:rFonts w:ascii="Courier New" w:hAnsi="Courier New" w:cs="Courier New"/>
-                <w:sz w:val="24"/>
-                <w:szCs w:val="24"/>
-              </w:rPr>
-              <w:t>newText</w:t>
-            </w:r>
-            <w:proofErr w:type="spellEnd"/>
-            <w:r>
-              <w:rPr>
-                <w:rFonts w:ascii="Courier New" w:hAnsi="Courier New" w:cs="Courier New"/>
-                <w:sz w:val="24"/>
-                <w:szCs w:val="24"/>
-              </w:rPr>
-              <w:t xml:space="preserve"> +=char</w:t>
-            </w:r>
-          </w:p>
-          <w:p>
-            <w:pPr>
-              <w:spacing w:after="0" w:line="276" w:lineRule="auto"/>
-              <w:rPr>
-                <w:rFonts w:ascii="Courier New" w:hAnsi="Courier New" w:cs="Courier New"/>
-                <w:sz w:val="24"/>
-                <w:szCs w:val="24"/>
-              </w:rPr>
-            </w:pPr>
-            <w:r>
-              <w:rPr>
-                <w:rFonts w:ascii="Courier New" w:hAnsi="Courier New" w:cs="Courier New"/>
-                <w:sz w:val="24"/>
-                <w:szCs w:val="24"/>
-              </w:rPr>
-              <w:t>print(</w:t>
-            </w:r>
-            <w:proofErr w:type="spellStart"/>
-            <w:r>
-              <w:rPr>
-                <w:rFonts w:ascii="Courier New" w:hAnsi="Courier New" w:cs="Courier New"/>
-                <w:sz w:val="24"/>
-                <w:szCs w:val="24"/>
-              </w:rPr>
-              <w:t>newText</w:t>
-            </w:r>
-            <w:proofErr w:type="spellEnd"/>
-            <w:r>
-              <w:rPr>
-                <w:rFonts w:ascii="Courier New" w:hAnsi="Courier New" w:cs="Courier New"/>
-                <w:sz w:val="24"/>
-                <w:szCs w:val="24"/>
-              </w:rPr>
-              <w:t>)</w:t>
-            </w:r>
-          </w:p>
-          <w:p>
-            <w:pPr>
-              <w:spacing w:after="0" w:line="276" w:lineRule="auto"/>
-              <w:rPr>
-                <w:rFonts w:ascii="Courier New" w:hAnsi="Courier New" w:cs="Courier New"/>
-                <w:sz w:val="24"/>
-                <w:szCs w:val="24"/>
-              </w:rPr>
-            </w:pPr>
-            <w:proofErr w:type="spellStart"/>
-            <w:r>
-              <w:rPr>
-                <w:rFonts w:ascii="Courier New" w:hAnsi="Courier New" w:cs="Courier New"/>
-                <w:sz w:val="24"/>
-                <w:szCs w:val="24"/>
-              </w:rPr>
-              <w:t>numericData</w:t>
-            </w:r>
-            <w:proofErr w:type="spellEnd"/>
-            <w:r>
-              <w:rPr>
-                <w:rFonts w:ascii="Courier New" w:hAnsi="Courier New" w:cs="Courier New"/>
-                <w:sz w:val="24"/>
-                <w:szCs w:val="24"/>
-              </w:rPr>
-              <w:t xml:space="preserve"> = []</w:t>
+              <w:t xml:space="preserve">        newText +=char</w:t>
+            </w:r>
+          </w:p>
+          <w:p>
+            <w:pPr>
+              <w:spacing w:after="0" w:line="276" w:lineRule="auto"/>
+              <w:rPr>
+                <w:rFonts w:ascii="Courier New" w:hAnsi="Courier New" w:cs="Courier New"/>
+                <w:sz w:val="24"/>
+                <w:szCs w:val="24"/>
+              </w:rPr>
+            </w:pPr>
+            <w:r>
+              <w:rPr>
+                <w:rFonts w:ascii="Courier New" w:hAnsi="Courier New" w:cs="Courier New"/>
+                <w:sz w:val="24"/>
+                <w:szCs w:val="24"/>
+              </w:rPr>
+              <w:t>print(newText)</w:t>
+            </w:r>
+          </w:p>
+          <w:p>
+            <w:pPr>
+              <w:spacing w:after="0" w:line="276" w:lineRule="auto"/>
+              <w:rPr>
+                <w:rFonts w:ascii="Courier New" w:hAnsi="Courier New" w:cs="Courier New"/>
+                <w:sz w:val="24"/>
+                <w:szCs w:val="24"/>
+              </w:rPr>
+            </w:pPr>
+            <w:r>
+              <w:rPr>
+                <w:rFonts w:ascii="Courier New" w:hAnsi="Courier New" w:cs="Courier New"/>
+                <w:sz w:val="24"/>
+                <w:szCs w:val="24"/>
+              </w:rPr>
+              <w:t>numericData = []</w:t>
             </w:r>
           </w:p>
           <w:p>
@@ -5329,61 +4393,25 @@
                 <w:sz w:val="24"/>
                 <w:szCs w:val="24"/>
               </w:rPr>
-              <w:t xml:space="preserve">    </w:t>
-            </w:r>
-            <w:proofErr w:type="spellStart"/>
-            <w:r>
-              <w:rPr>
-                <w:rFonts w:ascii="Courier New" w:hAnsi="Courier New" w:cs="Courier New"/>
-                <w:sz w:val="24"/>
-                <w:szCs w:val="24"/>
-              </w:rPr>
-              <w:t>numericData.append</w:t>
-            </w:r>
-            <w:proofErr w:type="spellEnd"/>
-            <w:r>
-              <w:rPr>
-                <w:rFonts w:ascii="Courier New" w:hAnsi="Courier New" w:cs="Courier New"/>
-                <w:sz w:val="24"/>
-                <w:szCs w:val="24"/>
-              </w:rPr>
-              <w:t>(i)</w:t>
-            </w:r>
-          </w:p>
-          <w:p>
-            <w:pPr>
-              <w:spacing w:after="0" w:line="276" w:lineRule="auto"/>
-              <w:rPr>
-                <w:rFonts w:ascii="Courier New" w:hAnsi="Courier New" w:cs="Courier New"/>
-                <w:sz w:val="24"/>
-                <w:szCs w:val="24"/>
-              </w:rPr>
-            </w:pPr>
-            <w:r>
-              <w:rPr>
-                <w:rFonts w:ascii="Courier New" w:hAnsi="Courier New" w:cs="Courier New"/>
-                <w:sz w:val="24"/>
-                <w:szCs w:val="24"/>
-              </w:rPr>
-              <w:t>print(</w:t>
-            </w:r>
-            <w:proofErr w:type="spellStart"/>
-            <w:r>
-              <w:rPr>
-                <w:rFonts w:ascii="Courier New" w:hAnsi="Courier New" w:cs="Courier New"/>
-                <w:sz w:val="24"/>
-                <w:szCs w:val="24"/>
-              </w:rPr>
-              <w:t>numericData</w:t>
-            </w:r>
-            <w:proofErr w:type="spellEnd"/>
-            <w:r>
-              <w:rPr>
-                <w:rFonts w:ascii="Courier New" w:hAnsi="Courier New" w:cs="Courier New"/>
-                <w:sz w:val="24"/>
-                <w:szCs w:val="24"/>
-              </w:rPr>
-              <w:t>)</w:t>
+              <w:t xml:space="preserve">    numericData.append(i)</w:t>
+            </w:r>
+          </w:p>
+          <w:p>
+            <w:pPr>
+              <w:spacing w:after="0" w:line="276" w:lineRule="auto"/>
+              <w:rPr>
+                <w:rFonts w:ascii="Courier New" w:hAnsi="Courier New" w:cs="Courier New"/>
+                <w:sz w:val="24"/>
+                <w:szCs w:val="24"/>
+              </w:rPr>
+            </w:pPr>
+            <w:r>
+              <w:rPr>
+                <w:rFonts w:ascii="Courier New" w:hAnsi="Courier New" w:cs="Courier New"/>
+                <w:sz w:val="24"/>
+                <w:szCs w:val="24"/>
+              </w:rPr>
+              <w:t>print(numericData)</w:t>
             </w:r>
           </w:p>
           <w:p>
@@ -5973,25 +5001,7 @@
                 <w:sz w:val="24"/>
                 <w:szCs w:val="24"/>
               </w:rPr>
-              <w:t xml:space="preserve">while index &lt; </w:t>
-            </w:r>
-            <w:proofErr w:type="spellStart"/>
-            <w:r>
-              <w:rPr>
-                <w:rFonts w:ascii="Courier New" w:hAnsi="Courier New" w:cs="Courier New"/>
-                <w:sz w:val="24"/>
-                <w:szCs w:val="24"/>
-              </w:rPr>
-              <w:t>len</w:t>
-            </w:r>
-            <w:proofErr w:type="spellEnd"/>
-            <w:r>
-              <w:rPr>
-                <w:rFonts w:ascii="Courier New" w:hAnsi="Courier New" w:cs="Courier New"/>
-                <w:sz w:val="24"/>
-                <w:szCs w:val="24"/>
-              </w:rPr>
-              <w:t>(text):</w:t>
+              <w:t>while index &lt; len(text):</w:t>
             </w:r>
           </w:p>
           <w:p>
@@ -6075,59 +5085,31 @@
                 <w:szCs w:val="24"/>
               </w:rPr>
             </w:pPr>
-            <w:proofErr w:type="spellStart"/>
-            <w:r>
-              <w:rPr>
-                <w:rFonts w:ascii="Courier New" w:hAnsi="Courier New" w:cs="Courier New"/>
-                <w:sz w:val="24"/>
-                <w:szCs w:val="24"/>
-              </w:rPr>
-              <w:t>studentGrades</w:t>
-            </w:r>
-            <w:proofErr w:type="spellEnd"/>
-            <w:r>
-              <w:rPr>
-                <w:rFonts w:ascii="Courier New" w:hAnsi="Courier New" w:cs="Courier New"/>
-                <w:sz w:val="24"/>
-                <w:szCs w:val="24"/>
-              </w:rPr>
-              <w:t xml:space="preserve"> = {"Alice":92, "Bob":85, "Charlie":78}</w:t>
-            </w:r>
-          </w:p>
-          <w:p>
-            <w:pPr>
-              <w:spacing w:after="0" w:line="276" w:lineRule="auto"/>
-              <w:rPr>
-                <w:rFonts w:ascii="Courier New" w:hAnsi="Courier New" w:cs="Courier New"/>
-                <w:sz w:val="24"/>
-                <w:szCs w:val="24"/>
-              </w:rPr>
-            </w:pPr>
-            <w:r>
-              <w:rPr>
-                <w:rFonts w:ascii="Courier New" w:hAnsi="Courier New" w:cs="Courier New"/>
-                <w:sz w:val="24"/>
-                <w:szCs w:val="24"/>
-              </w:rPr>
-              <w:t>keys = list(</w:t>
-            </w:r>
-            <w:proofErr w:type="spellStart"/>
-            <w:r>
-              <w:rPr>
-                <w:rFonts w:ascii="Courier New" w:hAnsi="Courier New" w:cs="Courier New"/>
-                <w:sz w:val="24"/>
-                <w:szCs w:val="24"/>
-              </w:rPr>
-              <w:t>studentGrades.keys</w:t>
-            </w:r>
-            <w:proofErr w:type="spellEnd"/>
-            <w:r>
-              <w:rPr>
-                <w:rFonts w:ascii="Courier New" w:hAnsi="Courier New" w:cs="Courier New"/>
-                <w:sz w:val="24"/>
-                <w:szCs w:val="24"/>
-              </w:rPr>
-              <w:t>())</w:t>
+            <w:r>
+              <w:rPr>
+                <w:rFonts w:ascii="Courier New" w:hAnsi="Courier New" w:cs="Courier New"/>
+                <w:sz w:val="24"/>
+                <w:szCs w:val="24"/>
+              </w:rPr>
+              <w:t>studentGrades = {"Alice":92, "Bob":85, "Charlie":78}</w:t>
+            </w:r>
+          </w:p>
+          <w:p>
+            <w:pPr>
+              <w:spacing w:after="0" w:line="276" w:lineRule="auto"/>
+              <w:rPr>
+                <w:rFonts w:ascii="Courier New" w:hAnsi="Courier New" w:cs="Courier New"/>
+                <w:sz w:val="24"/>
+                <w:szCs w:val="24"/>
+              </w:rPr>
+            </w:pPr>
+            <w:r>
+              <w:rPr>
+                <w:rFonts w:ascii="Courier New" w:hAnsi="Courier New" w:cs="Courier New"/>
+                <w:sz w:val="24"/>
+                <w:szCs w:val="24"/>
+              </w:rPr>
+              <w:t>keys = list(studentGrades.keys())</w:t>
             </w:r>
           </w:p>
           <w:p>
@@ -6163,25 +5145,7 @@
                 <w:sz w:val="24"/>
                 <w:szCs w:val="24"/>
               </w:rPr>
-              <w:t>while (index&lt;</w:t>
-            </w:r>
-            <w:proofErr w:type="spellStart"/>
-            <w:r>
-              <w:rPr>
-                <w:rFonts w:ascii="Courier New" w:hAnsi="Courier New" w:cs="Courier New"/>
-                <w:sz w:val="24"/>
-                <w:szCs w:val="24"/>
-              </w:rPr>
-              <w:t>len</w:t>
-            </w:r>
-            <w:proofErr w:type="spellEnd"/>
-            <w:r>
-              <w:rPr>
-                <w:rFonts w:ascii="Courier New" w:hAnsi="Courier New" w:cs="Courier New"/>
-                <w:sz w:val="24"/>
-                <w:szCs w:val="24"/>
-              </w:rPr>
-              <w:t>(keys)):</w:t>
+              <w:t>while (index&lt;len(keys)):</w:t>
             </w:r>
           </w:p>
           <w:p>
@@ -6217,25 +5181,7 @@
                 <w:sz w:val="24"/>
                 <w:szCs w:val="24"/>
               </w:rPr>
-              <w:t xml:space="preserve">    value = </w:t>
-            </w:r>
-            <w:proofErr w:type="spellStart"/>
-            <w:r>
-              <w:rPr>
-                <w:rFonts w:ascii="Courier New" w:hAnsi="Courier New" w:cs="Courier New"/>
-                <w:sz w:val="24"/>
-                <w:szCs w:val="24"/>
-              </w:rPr>
-              <w:t>studentGrades</w:t>
-            </w:r>
-            <w:proofErr w:type="spellEnd"/>
-            <w:r>
-              <w:rPr>
-                <w:rFonts w:ascii="Courier New" w:hAnsi="Courier New" w:cs="Courier New"/>
-                <w:sz w:val="24"/>
-                <w:szCs w:val="24"/>
-              </w:rPr>
-              <w:t>[key]</w:t>
+              <w:t xml:space="preserve">    value = studentGrades[key]</w:t>
             </w:r>
           </w:p>
           <w:p>
@@ -6826,51 +5772,31 @@
                 <w:szCs w:val="24"/>
               </w:rPr>
             </w:pPr>
-            <w:proofErr w:type="spellStart"/>
-            <w:r>
-              <w:rPr>
-                <w:rFonts w:ascii="Courier New" w:hAnsi="Courier New" w:cs="Courier New"/>
-                <w:sz w:val="24"/>
-                <w:szCs w:val="24"/>
-              </w:rPr>
-              <w:t>studentNames</w:t>
-            </w:r>
-            <w:proofErr w:type="spellEnd"/>
-            <w:r>
-              <w:rPr>
-                <w:rFonts w:ascii="Courier New" w:hAnsi="Courier New" w:cs="Courier New"/>
-                <w:sz w:val="24"/>
-                <w:szCs w:val="24"/>
-              </w:rPr>
-              <w:t xml:space="preserve"> = []</w:t>
-            </w:r>
-          </w:p>
-          <w:p>
-            <w:pPr>
-              <w:spacing w:after="0" w:line="276" w:lineRule="auto"/>
-              <w:rPr>
-                <w:rFonts w:ascii="Courier New" w:hAnsi="Courier New" w:cs="Courier New"/>
-                <w:sz w:val="24"/>
-                <w:szCs w:val="24"/>
-              </w:rPr>
-            </w:pPr>
-            <w:proofErr w:type="spellStart"/>
-            <w:r>
-              <w:rPr>
-                <w:rFonts w:ascii="Courier New" w:hAnsi="Courier New" w:cs="Courier New"/>
-                <w:sz w:val="24"/>
-                <w:szCs w:val="24"/>
-              </w:rPr>
-              <w:t>studentGrades</w:t>
-            </w:r>
-            <w:proofErr w:type="spellEnd"/>
-            <w:r>
-              <w:rPr>
-                <w:rFonts w:ascii="Courier New" w:hAnsi="Courier New" w:cs="Courier New"/>
-                <w:sz w:val="24"/>
-                <w:szCs w:val="24"/>
-              </w:rPr>
-              <w:t xml:space="preserve"> = []</w:t>
+            <w:r>
+              <w:rPr>
+                <w:rFonts w:ascii="Courier New" w:hAnsi="Courier New" w:cs="Courier New"/>
+                <w:sz w:val="24"/>
+                <w:szCs w:val="24"/>
+              </w:rPr>
+              <w:t>studentNames = []</w:t>
+            </w:r>
+          </w:p>
+          <w:p>
+            <w:pPr>
+              <w:spacing w:after="0" w:line="276" w:lineRule="auto"/>
+              <w:rPr>
+                <w:rFonts w:ascii="Courier New" w:hAnsi="Courier New" w:cs="Courier New"/>
+                <w:sz w:val="24"/>
+                <w:szCs w:val="24"/>
+              </w:rPr>
+            </w:pPr>
+            <w:r>
+              <w:rPr>
+                <w:rFonts w:ascii="Courier New" w:hAnsi="Courier New" w:cs="Courier New"/>
+                <w:sz w:val="24"/>
+                <w:szCs w:val="24"/>
+              </w:rPr>
+              <w:t>studentGrades = []</w:t>
             </w:r>
           </w:p>
           <w:p>
@@ -6906,43 +5832,7 @@
                 <w:sz w:val="24"/>
                 <w:szCs w:val="24"/>
               </w:rPr>
-              <w:t xml:space="preserve">while </w:t>
-            </w:r>
-            <w:proofErr w:type="spellStart"/>
-            <w:r>
-              <w:rPr>
-                <w:rFonts w:ascii="Courier New" w:hAnsi="Courier New" w:cs="Courier New"/>
-                <w:sz w:val="24"/>
-                <w:szCs w:val="24"/>
-              </w:rPr>
-              <w:t>len</w:t>
-            </w:r>
-            <w:proofErr w:type="spellEnd"/>
-            <w:r>
-              <w:rPr>
-                <w:rFonts w:ascii="Courier New" w:hAnsi="Courier New" w:cs="Courier New"/>
-                <w:sz w:val="24"/>
-                <w:szCs w:val="24"/>
-              </w:rPr>
-              <w:t>(</w:t>
-            </w:r>
-            <w:proofErr w:type="spellStart"/>
-            <w:r>
-              <w:rPr>
-                <w:rFonts w:ascii="Courier New" w:hAnsi="Courier New" w:cs="Courier New"/>
-                <w:sz w:val="24"/>
-                <w:szCs w:val="24"/>
-              </w:rPr>
-              <w:t>studentNames</w:t>
-            </w:r>
-            <w:proofErr w:type="spellEnd"/>
-            <w:r>
-              <w:rPr>
-                <w:rFonts w:ascii="Courier New" w:hAnsi="Courier New" w:cs="Courier New"/>
-                <w:sz w:val="24"/>
-                <w:szCs w:val="24"/>
-              </w:rPr>
-              <w:t>) &lt; 7:</w:t>
+              <w:t>while len(studentNames) &lt; 7:</w:t>
             </w:r>
           </w:p>
           <w:p>
@@ -6978,43 +5868,7 @@
                 <w:sz w:val="24"/>
                 <w:szCs w:val="24"/>
               </w:rPr>
-              <w:t xml:space="preserve">    if not </w:t>
-            </w:r>
-            <w:proofErr w:type="spellStart"/>
-            <w:r>
-              <w:rPr>
-                <w:rFonts w:ascii="Courier New" w:hAnsi="Courier New" w:cs="Courier New"/>
-                <w:sz w:val="24"/>
-                <w:szCs w:val="24"/>
-              </w:rPr>
-              <w:t>name.replace</w:t>
-            </w:r>
-            <w:proofErr w:type="spellEnd"/>
-            <w:r>
-              <w:rPr>
-                <w:rFonts w:ascii="Courier New" w:hAnsi="Courier New" w:cs="Courier New"/>
-                <w:sz w:val="24"/>
-                <w:szCs w:val="24"/>
-              </w:rPr>
-              <w:t>(" ", "").</w:t>
-            </w:r>
-            <w:proofErr w:type="spellStart"/>
-            <w:r>
-              <w:rPr>
-                <w:rFonts w:ascii="Courier New" w:hAnsi="Courier New" w:cs="Courier New"/>
-                <w:sz w:val="24"/>
-                <w:szCs w:val="24"/>
-              </w:rPr>
-              <w:t>isalnum</w:t>
-            </w:r>
-            <w:proofErr w:type="spellEnd"/>
-            <w:r>
-              <w:rPr>
-                <w:rFonts w:ascii="Courier New" w:hAnsi="Courier New" w:cs="Courier New"/>
-                <w:sz w:val="24"/>
-                <w:szCs w:val="24"/>
-              </w:rPr>
-              <w:t>():</w:t>
+              <w:t xml:space="preserve">    if not name.replace(" ", "").isalnum():</w:t>
             </w:r>
           </w:p>
           <w:p>
@@ -7104,25 +5958,7 @@
                 <w:sz w:val="24"/>
                 <w:szCs w:val="24"/>
               </w:rPr>
-              <w:t xml:space="preserve">    except </w:t>
-            </w:r>
-            <w:proofErr w:type="spellStart"/>
-            <w:r>
-              <w:rPr>
-                <w:rFonts w:ascii="Courier New" w:hAnsi="Courier New" w:cs="Courier New"/>
-                <w:sz w:val="24"/>
-                <w:szCs w:val="24"/>
-              </w:rPr>
-              <w:t>ValueError</w:t>
-            </w:r>
-            <w:proofErr w:type="spellEnd"/>
-            <w:r>
-              <w:rPr>
-                <w:rFonts w:ascii="Courier New" w:hAnsi="Courier New" w:cs="Courier New"/>
-                <w:sz w:val="24"/>
-                <w:szCs w:val="24"/>
-              </w:rPr>
-              <w:t>:</w:t>
+              <w:t xml:space="preserve">    except ValueError:</w:t>
             </w:r>
           </w:p>
           <w:p>
@@ -7176,61 +6012,25 @@
                 <w:sz w:val="24"/>
                 <w:szCs w:val="24"/>
               </w:rPr>
-              <w:t xml:space="preserve">    </w:t>
-            </w:r>
-            <w:proofErr w:type="spellStart"/>
-            <w:r>
-              <w:rPr>
-                <w:rFonts w:ascii="Courier New" w:hAnsi="Courier New" w:cs="Courier New"/>
-                <w:sz w:val="24"/>
-                <w:szCs w:val="24"/>
-              </w:rPr>
-              <w:t>studentNames.append</w:t>
-            </w:r>
-            <w:proofErr w:type="spellEnd"/>
-            <w:r>
-              <w:rPr>
-                <w:rFonts w:ascii="Courier New" w:hAnsi="Courier New" w:cs="Courier New"/>
-                <w:sz w:val="24"/>
-                <w:szCs w:val="24"/>
-              </w:rPr>
-              <w:t>(name)</w:t>
-            </w:r>
-          </w:p>
-          <w:p>
-            <w:pPr>
-              <w:spacing w:after="0" w:line="276" w:lineRule="auto"/>
-              <w:rPr>
-                <w:rFonts w:ascii="Courier New" w:hAnsi="Courier New" w:cs="Courier New"/>
-                <w:sz w:val="24"/>
-                <w:szCs w:val="24"/>
-              </w:rPr>
-            </w:pPr>
-            <w:r>
-              <w:rPr>
-                <w:rFonts w:ascii="Courier New" w:hAnsi="Courier New" w:cs="Courier New"/>
-                <w:sz w:val="24"/>
-                <w:szCs w:val="24"/>
-              </w:rPr>
-              <w:t xml:space="preserve">    </w:t>
-            </w:r>
-            <w:proofErr w:type="spellStart"/>
-            <w:r>
-              <w:rPr>
-                <w:rFonts w:ascii="Courier New" w:hAnsi="Courier New" w:cs="Courier New"/>
-                <w:sz w:val="24"/>
-                <w:szCs w:val="24"/>
-              </w:rPr>
-              <w:t>studentGrades.append</w:t>
-            </w:r>
-            <w:proofErr w:type="spellEnd"/>
-            <w:r>
-              <w:rPr>
-                <w:rFonts w:ascii="Courier New" w:hAnsi="Courier New" w:cs="Courier New"/>
-                <w:sz w:val="24"/>
-                <w:szCs w:val="24"/>
-              </w:rPr>
-              <w:t>(grade)</w:t>
+              <w:t xml:space="preserve">    studentNames.append(name)</w:t>
+            </w:r>
+          </w:p>
+          <w:p>
+            <w:pPr>
+              <w:spacing w:after="0" w:line="276" w:lineRule="auto"/>
+              <w:rPr>
+                <w:rFonts w:ascii="Courier New" w:hAnsi="Courier New" w:cs="Courier New"/>
+                <w:sz w:val="24"/>
+                <w:szCs w:val="24"/>
+              </w:rPr>
+            </w:pPr>
+            <w:r>
+              <w:rPr>
+                <w:rFonts w:ascii="Courier New" w:hAnsi="Courier New" w:cs="Courier New"/>
+                <w:sz w:val="24"/>
+                <w:szCs w:val="24"/>
+              </w:rPr>
+              <w:t xml:space="preserve">    studentGrades.append(grade)</w:t>
             </w:r>
           </w:p>
           <w:p>
@@ -7266,25 +6066,7 @@
                 <w:sz w:val="24"/>
                 <w:szCs w:val="24"/>
               </w:rPr>
-              <w:t xml:space="preserve">def </w:t>
-            </w:r>
-            <w:proofErr w:type="spellStart"/>
-            <w:r>
-              <w:rPr>
-                <w:rFonts w:ascii="Courier New" w:hAnsi="Courier New" w:cs="Courier New"/>
-                <w:sz w:val="24"/>
-                <w:szCs w:val="24"/>
-              </w:rPr>
-              <w:t>calculateAverageGrade</w:t>
-            </w:r>
-            <w:proofErr w:type="spellEnd"/>
-            <w:r>
-              <w:rPr>
-                <w:rFonts w:ascii="Courier New" w:hAnsi="Courier New" w:cs="Courier New"/>
-                <w:sz w:val="24"/>
-                <w:szCs w:val="24"/>
-              </w:rPr>
-              <w:t>(grades):</w:t>
+              <w:t>def calculateAverageGrade(grades):</w:t>
             </w:r>
           </w:p>
           <w:p>
@@ -7320,25 +6102,7 @@
                 <w:sz w:val="24"/>
                 <w:szCs w:val="24"/>
               </w:rPr>
-              <w:t xml:space="preserve">    return round((total / </w:t>
-            </w:r>
-            <w:proofErr w:type="spellStart"/>
-            <w:r>
-              <w:rPr>
-                <w:rFonts w:ascii="Courier New" w:hAnsi="Courier New" w:cs="Courier New"/>
-                <w:sz w:val="24"/>
-                <w:szCs w:val="24"/>
-              </w:rPr>
-              <w:t>len</w:t>
-            </w:r>
-            <w:proofErr w:type="spellEnd"/>
-            <w:r>
-              <w:rPr>
-                <w:rFonts w:ascii="Courier New" w:hAnsi="Courier New" w:cs="Courier New"/>
-                <w:sz w:val="24"/>
-                <w:szCs w:val="24"/>
-              </w:rPr>
-              <w:t>(grades)), 3)</w:t>
+              <w:t xml:space="preserve">    return round((total / len(grades)), 3)</w:t>
             </w:r>
           </w:p>
           <w:p>
@@ -7374,25 +6138,7 @@
                 <w:sz w:val="24"/>
                 <w:szCs w:val="24"/>
               </w:rPr>
-              <w:t xml:space="preserve">def </w:t>
-            </w:r>
-            <w:proofErr w:type="spellStart"/>
-            <w:r>
-              <w:rPr>
-                <w:rFonts w:ascii="Courier New" w:hAnsi="Courier New" w:cs="Courier New"/>
-                <w:sz w:val="24"/>
-                <w:szCs w:val="24"/>
-              </w:rPr>
-              <w:t>categorizeGrade</w:t>
-            </w:r>
-            <w:proofErr w:type="spellEnd"/>
-            <w:r>
-              <w:rPr>
-                <w:rFonts w:ascii="Courier New" w:hAnsi="Courier New" w:cs="Courier New"/>
-                <w:sz w:val="24"/>
-                <w:szCs w:val="24"/>
-              </w:rPr>
-              <w:t>(grade):</w:t>
+              <w:t>def categorizeGrade(grade):</w:t>
             </w:r>
           </w:p>
           <w:p>
@@ -7446,25 +6192,7 @@
                 <w:sz w:val="24"/>
                 <w:szCs w:val="24"/>
               </w:rPr>
-              <w:t xml:space="preserve">    </w:t>
-            </w:r>
-            <w:proofErr w:type="spellStart"/>
-            <w:r>
-              <w:rPr>
-                <w:rFonts w:ascii="Courier New" w:hAnsi="Courier New" w:cs="Courier New"/>
-                <w:sz w:val="24"/>
-                <w:szCs w:val="24"/>
-              </w:rPr>
-              <w:t>elif</w:t>
-            </w:r>
-            <w:proofErr w:type="spellEnd"/>
-            <w:r>
-              <w:rPr>
-                <w:rFonts w:ascii="Courier New" w:hAnsi="Courier New" w:cs="Courier New"/>
-                <w:sz w:val="24"/>
-                <w:szCs w:val="24"/>
-              </w:rPr>
-              <w:t xml:space="preserve"> grade &gt;= 80:</w:t>
+              <w:t xml:space="preserve">    elif grade &gt;= 80:</w:t>
             </w:r>
           </w:p>
           <w:p>
@@ -7500,25 +6228,7 @@
                 <w:sz w:val="24"/>
                 <w:szCs w:val="24"/>
               </w:rPr>
-              <w:t xml:space="preserve">    </w:t>
-            </w:r>
-            <w:proofErr w:type="spellStart"/>
-            <w:r>
-              <w:rPr>
-                <w:rFonts w:ascii="Courier New" w:hAnsi="Courier New" w:cs="Courier New"/>
-                <w:sz w:val="24"/>
-                <w:szCs w:val="24"/>
-              </w:rPr>
-              <w:t>elif</w:t>
-            </w:r>
-            <w:proofErr w:type="spellEnd"/>
-            <w:r>
-              <w:rPr>
-                <w:rFonts w:ascii="Courier New" w:hAnsi="Courier New" w:cs="Courier New"/>
-                <w:sz w:val="24"/>
-                <w:szCs w:val="24"/>
-              </w:rPr>
-              <w:t xml:space="preserve"> grade &gt;= 70:</w:t>
+              <w:t xml:space="preserve">    elif grade &gt;= 70:</w:t>
             </w:r>
           </w:p>
           <w:p>
@@ -7602,113 +6312,31 @@
                 <w:szCs w:val="24"/>
               </w:rPr>
             </w:pPr>
-            <w:proofErr w:type="spellStart"/>
-            <w:r>
-              <w:rPr>
-                <w:rFonts w:ascii="Courier New" w:hAnsi="Courier New" w:cs="Courier New"/>
-                <w:sz w:val="24"/>
-                <w:szCs w:val="24"/>
-              </w:rPr>
-              <w:t>averageGrade</w:t>
-            </w:r>
-            <w:proofErr w:type="spellEnd"/>
-            <w:r>
-              <w:rPr>
-                <w:rFonts w:ascii="Courier New" w:hAnsi="Courier New" w:cs="Courier New"/>
-                <w:sz w:val="24"/>
-                <w:szCs w:val="24"/>
-              </w:rPr>
-              <w:t xml:space="preserve"> = </w:t>
-            </w:r>
-            <w:proofErr w:type="spellStart"/>
-            <w:r>
-              <w:rPr>
-                <w:rFonts w:ascii="Courier New" w:hAnsi="Courier New" w:cs="Courier New"/>
-                <w:sz w:val="24"/>
-                <w:szCs w:val="24"/>
-              </w:rPr>
-              <w:t>calculateAverageGrade</w:t>
-            </w:r>
-            <w:proofErr w:type="spellEnd"/>
-            <w:r>
-              <w:rPr>
-                <w:rFonts w:ascii="Courier New" w:hAnsi="Courier New" w:cs="Courier New"/>
-                <w:sz w:val="24"/>
-                <w:szCs w:val="24"/>
-              </w:rPr>
-              <w:t>(</w:t>
-            </w:r>
-            <w:proofErr w:type="spellStart"/>
-            <w:r>
-              <w:rPr>
-                <w:rFonts w:ascii="Courier New" w:hAnsi="Courier New" w:cs="Courier New"/>
-                <w:sz w:val="24"/>
-                <w:szCs w:val="24"/>
-              </w:rPr>
-              <w:t>studentGrades</w:t>
-            </w:r>
-            <w:proofErr w:type="spellEnd"/>
-            <w:r>
-              <w:rPr>
-                <w:rFonts w:ascii="Courier New" w:hAnsi="Courier New" w:cs="Courier New"/>
-                <w:sz w:val="24"/>
-                <w:szCs w:val="24"/>
-              </w:rPr>
-              <w:t>)</w:t>
-            </w:r>
-          </w:p>
-          <w:p>
-            <w:pPr>
-              <w:spacing w:after="0" w:line="276" w:lineRule="auto"/>
-              <w:rPr>
-                <w:rFonts w:ascii="Courier New" w:hAnsi="Courier New" w:cs="Courier New"/>
-                <w:sz w:val="24"/>
-                <w:szCs w:val="24"/>
-              </w:rPr>
-            </w:pPr>
-            <w:r>
-              <w:rPr>
-                <w:rFonts w:ascii="Courier New" w:hAnsi="Courier New" w:cs="Courier New"/>
-                <w:sz w:val="24"/>
-                <w:szCs w:val="24"/>
-              </w:rPr>
-              <w:t>print("\</w:t>
-            </w:r>
-            <w:proofErr w:type="spellStart"/>
-            <w:r>
-              <w:rPr>
-                <w:rFonts w:ascii="Courier New" w:hAnsi="Courier New" w:cs="Courier New"/>
-                <w:sz w:val="24"/>
-                <w:szCs w:val="24"/>
-              </w:rPr>
-              <w:t>nAverage</w:t>
-            </w:r>
-            <w:proofErr w:type="spellEnd"/>
-            <w:r>
-              <w:rPr>
-                <w:rFonts w:ascii="Courier New" w:hAnsi="Courier New" w:cs="Courier New"/>
-                <w:sz w:val="24"/>
-                <w:szCs w:val="24"/>
-              </w:rPr>
-              <w:t xml:space="preserve"> Grade:", </w:t>
-            </w:r>
-            <w:proofErr w:type="spellStart"/>
-            <w:r>
-              <w:rPr>
-                <w:rFonts w:ascii="Courier New" w:hAnsi="Courier New" w:cs="Courier New"/>
-                <w:sz w:val="24"/>
-                <w:szCs w:val="24"/>
-              </w:rPr>
-              <w:t>averageGrade</w:t>
-            </w:r>
-            <w:proofErr w:type="spellEnd"/>
-            <w:r>
-              <w:rPr>
-                <w:rFonts w:ascii="Courier New" w:hAnsi="Courier New" w:cs="Courier New"/>
-                <w:sz w:val="24"/>
-                <w:szCs w:val="24"/>
-              </w:rPr>
-              <w:t>)</w:t>
+            <w:r>
+              <w:rPr>
+                <w:rFonts w:ascii="Courier New" w:hAnsi="Courier New" w:cs="Courier New"/>
+                <w:sz w:val="24"/>
+                <w:szCs w:val="24"/>
+              </w:rPr>
+              <w:t>averageGrade = calculateAverageGrade(studentGrades)</w:t>
+            </w:r>
+          </w:p>
+          <w:p>
+            <w:pPr>
+              <w:spacing w:after="0" w:line="276" w:lineRule="auto"/>
+              <w:rPr>
+                <w:rFonts w:ascii="Courier New" w:hAnsi="Courier New" w:cs="Courier New"/>
+                <w:sz w:val="24"/>
+                <w:szCs w:val="24"/>
+              </w:rPr>
+            </w:pPr>
+            <w:r>
+              <w:rPr>
+                <w:rFonts w:ascii="Courier New" w:hAnsi="Courier New" w:cs="Courier New"/>
+                <w:sz w:val="24"/>
+                <w:szCs w:val="24"/>
+              </w:rPr>
+              <w:t>print("\nAverage Grade:", averageGrade)</w:t>
             </w:r>
           </w:p>
           <w:p>
@@ -7744,187 +6372,79 @@
                 <w:sz w:val="24"/>
                 <w:szCs w:val="24"/>
               </w:rPr>
-              <w:t>print("\</w:t>
-            </w:r>
-            <w:proofErr w:type="spellStart"/>
-            <w:r>
-              <w:rPr>
-                <w:rFonts w:ascii="Courier New" w:hAnsi="Courier New" w:cs="Courier New"/>
-                <w:sz w:val="24"/>
-                <w:szCs w:val="24"/>
-              </w:rPr>
-              <w:t>nList</w:t>
-            </w:r>
-            <w:proofErr w:type="spellEnd"/>
-            <w:r>
-              <w:rPr>
-                <w:rFonts w:ascii="Courier New" w:hAnsi="Courier New" w:cs="Courier New"/>
-                <w:sz w:val="24"/>
-                <w:szCs w:val="24"/>
-              </w:rPr>
-              <w:t xml:space="preserve"> of Students and their respective Grades:")</w:t>
-            </w:r>
-          </w:p>
-          <w:p>
-            <w:pPr>
-              <w:spacing w:after="0" w:line="276" w:lineRule="auto"/>
-              <w:rPr>
-                <w:rFonts w:ascii="Courier New" w:hAnsi="Courier New" w:cs="Courier New"/>
-                <w:sz w:val="24"/>
-                <w:szCs w:val="24"/>
-              </w:rPr>
-            </w:pPr>
-            <w:r>
-              <w:rPr>
-                <w:rFonts w:ascii="Courier New" w:hAnsi="Courier New" w:cs="Courier New"/>
-                <w:sz w:val="24"/>
-                <w:szCs w:val="24"/>
-              </w:rPr>
-              <w:t>for i in range(</w:t>
-            </w:r>
-            <w:proofErr w:type="spellStart"/>
-            <w:r>
-              <w:rPr>
-                <w:rFonts w:ascii="Courier New" w:hAnsi="Courier New" w:cs="Courier New"/>
-                <w:sz w:val="24"/>
-                <w:szCs w:val="24"/>
-              </w:rPr>
-              <w:t>len</w:t>
-            </w:r>
-            <w:proofErr w:type="spellEnd"/>
-            <w:r>
-              <w:rPr>
-                <w:rFonts w:ascii="Courier New" w:hAnsi="Courier New" w:cs="Courier New"/>
-                <w:sz w:val="24"/>
-                <w:szCs w:val="24"/>
-              </w:rPr>
-              <w:t>(</w:t>
-            </w:r>
-            <w:proofErr w:type="spellStart"/>
-            <w:r>
-              <w:rPr>
-                <w:rFonts w:ascii="Courier New" w:hAnsi="Courier New" w:cs="Courier New"/>
-                <w:sz w:val="24"/>
-                <w:szCs w:val="24"/>
-              </w:rPr>
-              <w:t>studentNames</w:t>
-            </w:r>
-            <w:proofErr w:type="spellEnd"/>
-            <w:r>
-              <w:rPr>
-                <w:rFonts w:ascii="Courier New" w:hAnsi="Courier New" w:cs="Courier New"/>
-                <w:sz w:val="24"/>
-                <w:szCs w:val="24"/>
-              </w:rPr>
-              <w:t>)):</w:t>
-            </w:r>
-          </w:p>
-          <w:p>
-            <w:pPr>
-              <w:spacing w:after="0" w:line="276" w:lineRule="auto"/>
-              <w:rPr>
-                <w:rFonts w:ascii="Courier New" w:hAnsi="Courier New" w:cs="Courier New"/>
-                <w:sz w:val="24"/>
-                <w:szCs w:val="24"/>
-              </w:rPr>
-            </w:pPr>
-            <w:r>
-              <w:rPr>
-                <w:rFonts w:ascii="Courier New" w:hAnsi="Courier New" w:cs="Courier New"/>
-                <w:sz w:val="24"/>
-                <w:szCs w:val="24"/>
-              </w:rPr>
-              <w:t xml:space="preserve">    name = </w:t>
-            </w:r>
-            <w:proofErr w:type="spellStart"/>
-            <w:r>
-              <w:rPr>
-                <w:rFonts w:ascii="Courier New" w:hAnsi="Courier New" w:cs="Courier New"/>
-                <w:sz w:val="24"/>
-                <w:szCs w:val="24"/>
-              </w:rPr>
-              <w:t>studentNames</w:t>
-            </w:r>
-            <w:proofErr w:type="spellEnd"/>
-            <w:r>
-              <w:rPr>
-                <w:rFonts w:ascii="Courier New" w:hAnsi="Courier New" w:cs="Courier New"/>
-                <w:sz w:val="24"/>
-                <w:szCs w:val="24"/>
-              </w:rPr>
-              <w:t>[i]</w:t>
-            </w:r>
-          </w:p>
-          <w:p>
-            <w:pPr>
-              <w:spacing w:after="0" w:line="276" w:lineRule="auto"/>
-              <w:rPr>
-                <w:rFonts w:ascii="Courier New" w:hAnsi="Courier New" w:cs="Courier New"/>
-                <w:sz w:val="24"/>
-                <w:szCs w:val="24"/>
-              </w:rPr>
-            </w:pPr>
-            <w:r>
-              <w:rPr>
-                <w:rFonts w:ascii="Courier New" w:hAnsi="Courier New" w:cs="Courier New"/>
-                <w:sz w:val="24"/>
-                <w:szCs w:val="24"/>
-              </w:rPr>
-              <w:t xml:space="preserve">    grade = </w:t>
-            </w:r>
-            <w:proofErr w:type="spellStart"/>
-            <w:r>
-              <w:rPr>
-                <w:rFonts w:ascii="Courier New" w:hAnsi="Courier New" w:cs="Courier New"/>
-                <w:sz w:val="24"/>
-                <w:szCs w:val="24"/>
-              </w:rPr>
-              <w:t>studentGrades</w:t>
-            </w:r>
-            <w:proofErr w:type="spellEnd"/>
-            <w:r>
-              <w:rPr>
-                <w:rFonts w:ascii="Courier New" w:hAnsi="Courier New" w:cs="Courier New"/>
-                <w:sz w:val="24"/>
-                <w:szCs w:val="24"/>
-              </w:rPr>
-              <w:t>[i]</w:t>
-            </w:r>
-          </w:p>
-          <w:p>
-            <w:pPr>
-              <w:spacing w:after="0" w:line="276" w:lineRule="auto"/>
-              <w:rPr>
-                <w:rFonts w:ascii="Courier New" w:hAnsi="Courier New" w:cs="Courier New"/>
-                <w:sz w:val="24"/>
-                <w:szCs w:val="24"/>
-              </w:rPr>
-            </w:pPr>
-            <w:r>
-              <w:rPr>
-                <w:rFonts w:ascii="Courier New" w:hAnsi="Courier New" w:cs="Courier New"/>
-                <w:sz w:val="24"/>
-                <w:szCs w:val="24"/>
-              </w:rPr>
-              <w:t xml:space="preserve">    print(f"{name}: {grade} ({</w:t>
-            </w:r>
-            <w:proofErr w:type="spellStart"/>
-            <w:r>
-              <w:rPr>
-                <w:rFonts w:ascii="Courier New" w:hAnsi="Courier New" w:cs="Courier New"/>
-                <w:sz w:val="24"/>
-                <w:szCs w:val="24"/>
-              </w:rPr>
-              <w:t>categorizeGrade</w:t>
-            </w:r>
-            <w:proofErr w:type="spellEnd"/>
-            <w:r>
-              <w:rPr>
-                <w:rFonts w:ascii="Courier New" w:hAnsi="Courier New" w:cs="Courier New"/>
-                <w:sz w:val="24"/>
-                <w:szCs w:val="24"/>
-              </w:rPr>
-              <w:t>(grade)})")</w:t>
+              <w:t>print("\nList of Students and their respective Grades:")</w:t>
+            </w:r>
+          </w:p>
+          <w:p>
+            <w:pPr>
+              <w:spacing w:after="0" w:line="276" w:lineRule="auto"/>
+              <w:rPr>
+                <w:rFonts w:ascii="Courier New" w:hAnsi="Courier New" w:cs="Courier New"/>
+                <w:sz w:val="24"/>
+                <w:szCs w:val="24"/>
+              </w:rPr>
+            </w:pPr>
+            <w:r>
+              <w:rPr>
+                <w:rFonts w:ascii="Courier New" w:hAnsi="Courier New" w:cs="Courier New"/>
+                <w:sz w:val="24"/>
+                <w:szCs w:val="24"/>
+              </w:rPr>
+              <w:t>for i in range(len(studentNames)):</w:t>
+            </w:r>
+          </w:p>
+          <w:p>
+            <w:pPr>
+              <w:spacing w:after="0" w:line="276" w:lineRule="auto"/>
+              <w:rPr>
+                <w:rFonts w:ascii="Courier New" w:hAnsi="Courier New" w:cs="Courier New"/>
+                <w:sz w:val="24"/>
+                <w:szCs w:val="24"/>
+              </w:rPr>
+            </w:pPr>
+            <w:r>
+              <w:rPr>
+                <w:rFonts w:ascii="Courier New" w:hAnsi="Courier New" w:cs="Courier New"/>
+                <w:sz w:val="24"/>
+                <w:szCs w:val="24"/>
+              </w:rPr>
+              <w:t xml:space="preserve">    name = studentNames[i]</w:t>
+            </w:r>
+          </w:p>
+          <w:p>
+            <w:pPr>
+              <w:spacing w:after="0" w:line="276" w:lineRule="auto"/>
+              <w:rPr>
+                <w:rFonts w:ascii="Courier New" w:hAnsi="Courier New" w:cs="Courier New"/>
+                <w:sz w:val="24"/>
+                <w:szCs w:val="24"/>
+              </w:rPr>
+            </w:pPr>
+            <w:r>
+              <w:rPr>
+                <w:rFonts w:ascii="Courier New" w:hAnsi="Courier New" w:cs="Courier New"/>
+                <w:sz w:val="24"/>
+                <w:szCs w:val="24"/>
+              </w:rPr>
+              <w:t xml:space="preserve">    grade = studentGrades[i]</w:t>
+            </w:r>
+          </w:p>
+          <w:p>
+            <w:pPr>
+              <w:spacing w:after="0" w:line="276" w:lineRule="auto"/>
+              <w:rPr>
+                <w:rFonts w:ascii="Courier New" w:hAnsi="Courier New" w:cs="Courier New"/>
+                <w:sz w:val="24"/>
+                <w:szCs w:val="24"/>
+              </w:rPr>
+            </w:pPr>
+            <w:r>
+              <w:rPr>
+                <w:rFonts w:ascii="Courier New" w:hAnsi="Courier New" w:cs="Courier New"/>
+                <w:sz w:val="24"/>
+                <w:szCs w:val="24"/>
+              </w:rPr>
+              <w:t xml:space="preserve">    print(f"{name}: {grade} ({categorizeGrade(grade)})")</w:t>
             </w:r>
           </w:p>
           <w:p>
@@ -7979,79 +6499,25 @@
                 <w:sz w:val="24"/>
                 <w:szCs w:val="24"/>
               </w:rPr>
-              <w:t xml:space="preserve">    </w:t>
-            </w:r>
-            <w:proofErr w:type="spellStart"/>
-            <w:r>
-              <w:rPr>
-                <w:rFonts w:ascii="Courier New" w:hAnsi="Courier New" w:cs="Courier New"/>
-                <w:sz w:val="24"/>
-                <w:szCs w:val="24"/>
-              </w:rPr>
-              <w:t>searchName</w:t>
-            </w:r>
-            <w:proofErr w:type="spellEnd"/>
-            <w:r>
-              <w:rPr>
-                <w:rFonts w:ascii="Courier New" w:hAnsi="Courier New" w:cs="Courier New"/>
-                <w:sz w:val="24"/>
-                <w:szCs w:val="24"/>
-              </w:rPr>
-              <w:t xml:space="preserve"> = input("\</w:t>
-            </w:r>
-            <w:proofErr w:type="spellStart"/>
-            <w:r>
-              <w:rPr>
-                <w:rFonts w:ascii="Courier New" w:hAnsi="Courier New" w:cs="Courier New"/>
-                <w:sz w:val="24"/>
-                <w:szCs w:val="24"/>
-              </w:rPr>
-              <w:t>nEnter</w:t>
-            </w:r>
-            <w:proofErr w:type="spellEnd"/>
-            <w:r>
-              <w:rPr>
-                <w:rFonts w:ascii="Courier New" w:hAnsi="Courier New" w:cs="Courier New"/>
-                <w:sz w:val="24"/>
-                <w:szCs w:val="24"/>
-              </w:rPr>
-              <w:t xml:space="preserve"> a student name to search for their grade (or 'quit' to exit): ")</w:t>
-            </w:r>
-          </w:p>
-          <w:p>
-            <w:pPr>
-              <w:spacing w:after="0" w:line="276" w:lineRule="auto"/>
-              <w:rPr>
-                <w:rFonts w:ascii="Courier New" w:hAnsi="Courier New" w:cs="Courier New"/>
-                <w:sz w:val="24"/>
-                <w:szCs w:val="24"/>
-              </w:rPr>
-            </w:pPr>
-            <w:r>
-              <w:rPr>
-                <w:rFonts w:ascii="Courier New" w:hAnsi="Courier New" w:cs="Courier New"/>
-                <w:sz w:val="24"/>
-                <w:szCs w:val="24"/>
-              </w:rPr>
-              <w:t xml:space="preserve">    if </w:t>
-            </w:r>
-            <w:proofErr w:type="spellStart"/>
-            <w:r>
-              <w:rPr>
-                <w:rFonts w:ascii="Courier New" w:hAnsi="Courier New" w:cs="Courier New"/>
-                <w:sz w:val="24"/>
-                <w:szCs w:val="24"/>
-              </w:rPr>
-              <w:t>searchName</w:t>
-            </w:r>
-            <w:proofErr w:type="spellEnd"/>
-            <w:r>
-              <w:rPr>
-                <w:rFonts w:ascii="Courier New" w:hAnsi="Courier New" w:cs="Courier New"/>
-                <w:sz w:val="24"/>
-                <w:szCs w:val="24"/>
-              </w:rPr>
-              <w:t xml:space="preserve"> == 'quit':</w:t>
+              <w:t xml:space="preserve">    searchName = input("\nEnter a student name to search for their grade (or 'quit' to exit): ")</w:t>
+            </w:r>
+          </w:p>
+          <w:p>
+            <w:pPr>
+              <w:spacing w:after="0" w:line="276" w:lineRule="auto"/>
+              <w:rPr>
+                <w:rFonts w:ascii="Courier New" w:hAnsi="Courier New" w:cs="Courier New"/>
+                <w:sz w:val="24"/>
+                <w:szCs w:val="24"/>
+              </w:rPr>
+            </w:pPr>
+            <w:r>
+              <w:rPr>
+                <w:rFonts w:ascii="Courier New" w:hAnsi="Courier New" w:cs="Courier New"/>
+                <w:sz w:val="24"/>
+                <w:szCs w:val="24"/>
+              </w:rPr>
+              <w:t xml:space="preserve">    if searchName == 'quit':</w:t>
             </w:r>
           </w:p>
           <w:p>
@@ -8087,187 +6553,61 @@
                 <w:sz w:val="24"/>
                 <w:szCs w:val="24"/>
               </w:rPr>
-              <w:t xml:space="preserve">    if </w:t>
-            </w:r>
-            <w:proofErr w:type="spellStart"/>
-            <w:r>
-              <w:rPr>
-                <w:rFonts w:ascii="Courier New" w:hAnsi="Courier New" w:cs="Courier New"/>
-                <w:sz w:val="24"/>
-                <w:szCs w:val="24"/>
-              </w:rPr>
-              <w:t>searchName</w:t>
-            </w:r>
-            <w:proofErr w:type="spellEnd"/>
-            <w:r>
-              <w:rPr>
-                <w:rFonts w:ascii="Courier New" w:hAnsi="Courier New" w:cs="Courier New"/>
-                <w:sz w:val="24"/>
-                <w:szCs w:val="24"/>
-              </w:rPr>
-              <w:t xml:space="preserve"> in </w:t>
-            </w:r>
-            <w:proofErr w:type="spellStart"/>
-            <w:r>
-              <w:rPr>
-                <w:rFonts w:ascii="Courier New" w:hAnsi="Courier New" w:cs="Courier New"/>
-                <w:sz w:val="24"/>
-                <w:szCs w:val="24"/>
-              </w:rPr>
-              <w:t>studentNames</w:t>
-            </w:r>
-            <w:proofErr w:type="spellEnd"/>
-            <w:r>
-              <w:rPr>
-                <w:rFonts w:ascii="Courier New" w:hAnsi="Courier New" w:cs="Courier New"/>
-                <w:sz w:val="24"/>
-                <w:szCs w:val="24"/>
-              </w:rPr>
-              <w:t>:</w:t>
-            </w:r>
-          </w:p>
-          <w:p>
-            <w:pPr>
-              <w:spacing w:after="0" w:line="276" w:lineRule="auto"/>
-              <w:rPr>
-                <w:rFonts w:ascii="Courier New" w:hAnsi="Courier New" w:cs="Courier New"/>
-                <w:sz w:val="24"/>
-                <w:szCs w:val="24"/>
-              </w:rPr>
-            </w:pPr>
-            <w:r>
-              <w:rPr>
-                <w:rFonts w:ascii="Courier New" w:hAnsi="Courier New" w:cs="Courier New"/>
-                <w:sz w:val="24"/>
-                <w:szCs w:val="24"/>
-              </w:rPr>
-              <w:t xml:space="preserve">        index = </w:t>
-            </w:r>
-            <w:proofErr w:type="spellStart"/>
-            <w:r>
-              <w:rPr>
-                <w:rFonts w:ascii="Courier New" w:hAnsi="Courier New" w:cs="Courier New"/>
-                <w:sz w:val="24"/>
-                <w:szCs w:val="24"/>
-              </w:rPr>
-              <w:t>studentNames.index</w:t>
-            </w:r>
-            <w:proofErr w:type="spellEnd"/>
-            <w:r>
-              <w:rPr>
-                <w:rFonts w:ascii="Courier New" w:hAnsi="Courier New" w:cs="Courier New"/>
-                <w:sz w:val="24"/>
-                <w:szCs w:val="24"/>
-              </w:rPr>
-              <w:t>(</w:t>
-            </w:r>
-            <w:proofErr w:type="spellStart"/>
-            <w:r>
-              <w:rPr>
-                <w:rFonts w:ascii="Courier New" w:hAnsi="Courier New" w:cs="Courier New"/>
-                <w:sz w:val="24"/>
-                <w:szCs w:val="24"/>
-              </w:rPr>
-              <w:t>searchName</w:t>
-            </w:r>
-            <w:proofErr w:type="spellEnd"/>
-            <w:r>
-              <w:rPr>
-                <w:rFonts w:ascii="Courier New" w:hAnsi="Courier New" w:cs="Courier New"/>
-                <w:sz w:val="24"/>
-                <w:szCs w:val="24"/>
-              </w:rPr>
-              <w:t>)</w:t>
-            </w:r>
-          </w:p>
-          <w:p>
-            <w:pPr>
-              <w:spacing w:after="0" w:line="276" w:lineRule="auto"/>
-              <w:rPr>
-                <w:rFonts w:ascii="Courier New" w:hAnsi="Courier New" w:cs="Courier New"/>
-                <w:sz w:val="24"/>
-                <w:szCs w:val="24"/>
-              </w:rPr>
-            </w:pPr>
-            <w:r>
-              <w:rPr>
-                <w:rFonts w:ascii="Courier New" w:hAnsi="Courier New" w:cs="Courier New"/>
-                <w:sz w:val="24"/>
-                <w:szCs w:val="24"/>
-              </w:rPr>
-              <w:t xml:space="preserve">        grade = </w:t>
-            </w:r>
-            <w:proofErr w:type="spellStart"/>
-            <w:r>
-              <w:rPr>
-                <w:rFonts w:ascii="Courier New" w:hAnsi="Courier New" w:cs="Courier New"/>
-                <w:sz w:val="24"/>
-                <w:szCs w:val="24"/>
-              </w:rPr>
-              <w:t>studentGrades</w:t>
-            </w:r>
-            <w:proofErr w:type="spellEnd"/>
-            <w:r>
-              <w:rPr>
-                <w:rFonts w:ascii="Courier New" w:hAnsi="Courier New" w:cs="Courier New"/>
-                <w:sz w:val="24"/>
-                <w:szCs w:val="24"/>
-              </w:rPr>
-              <w:t>[index]</w:t>
-            </w:r>
-          </w:p>
-          <w:p>
-            <w:pPr>
-              <w:spacing w:after="0" w:line="276" w:lineRule="auto"/>
-              <w:rPr>
-                <w:rFonts w:ascii="Courier New" w:hAnsi="Courier New" w:cs="Courier New"/>
-                <w:sz w:val="24"/>
-                <w:szCs w:val="24"/>
-              </w:rPr>
-            </w:pPr>
-            <w:r>
-              <w:rPr>
-                <w:rFonts w:ascii="Courier New" w:hAnsi="Courier New" w:cs="Courier New"/>
-                <w:sz w:val="24"/>
-                <w:szCs w:val="24"/>
-              </w:rPr>
-              <w:t xml:space="preserve">        print(f"{</w:t>
-            </w:r>
-            <w:proofErr w:type="spellStart"/>
-            <w:r>
-              <w:rPr>
-                <w:rFonts w:ascii="Courier New" w:hAnsi="Courier New" w:cs="Courier New"/>
-                <w:sz w:val="24"/>
-                <w:szCs w:val="24"/>
-              </w:rPr>
-              <w:t>searchName</w:t>
-            </w:r>
-            <w:proofErr w:type="spellEnd"/>
-            <w:r>
-              <w:rPr>
-                <w:rFonts w:ascii="Courier New" w:hAnsi="Courier New" w:cs="Courier New"/>
-                <w:sz w:val="24"/>
-                <w:szCs w:val="24"/>
-              </w:rPr>
-              <w:t>}'s Grade: {grade} ({</w:t>
-            </w:r>
-            <w:proofErr w:type="spellStart"/>
-            <w:r>
-              <w:rPr>
-                <w:rFonts w:ascii="Courier New" w:hAnsi="Courier New" w:cs="Courier New"/>
-                <w:sz w:val="24"/>
-                <w:szCs w:val="24"/>
-              </w:rPr>
-              <w:t>categorizeGrade</w:t>
-            </w:r>
-            <w:proofErr w:type="spellEnd"/>
-            <w:r>
-              <w:rPr>
-                <w:rFonts w:ascii="Courier New" w:hAnsi="Courier New" w:cs="Courier New"/>
-                <w:sz w:val="24"/>
-                <w:szCs w:val="24"/>
-              </w:rPr>
-              <w:t>(grade)})")</w:t>
+              <w:t xml:space="preserve">    if searchName in studentNames:</w:t>
+            </w:r>
+          </w:p>
+          <w:p>
+            <w:pPr>
+              <w:spacing w:after="0" w:line="276" w:lineRule="auto"/>
+              <w:rPr>
+                <w:rFonts w:ascii="Courier New" w:hAnsi="Courier New" w:cs="Courier New"/>
+                <w:sz w:val="24"/>
+                <w:szCs w:val="24"/>
+              </w:rPr>
+            </w:pPr>
+            <w:r>
+              <w:rPr>
+                <w:rFonts w:ascii="Courier New" w:hAnsi="Courier New" w:cs="Courier New"/>
+                <w:sz w:val="24"/>
+                <w:szCs w:val="24"/>
+              </w:rPr>
+              <w:t xml:space="preserve">        index = studentNames.index(searchName)</w:t>
+            </w:r>
+          </w:p>
+          <w:p>
+            <w:pPr>
+              <w:spacing w:after="0" w:line="276" w:lineRule="auto"/>
+              <w:rPr>
+                <w:rFonts w:ascii="Courier New" w:hAnsi="Courier New" w:cs="Courier New"/>
+                <w:sz w:val="24"/>
+                <w:szCs w:val="24"/>
+              </w:rPr>
+            </w:pPr>
+            <w:r>
+              <w:rPr>
+                <w:rFonts w:ascii="Courier New" w:hAnsi="Courier New" w:cs="Courier New"/>
+                <w:sz w:val="24"/>
+                <w:szCs w:val="24"/>
+              </w:rPr>
+              <w:t xml:space="preserve">        grade = studentGrades[index]</w:t>
+            </w:r>
+          </w:p>
+          <w:p>
+            <w:pPr>
+              <w:spacing w:after="0" w:line="276" w:lineRule="auto"/>
+              <w:rPr>
+                <w:rFonts w:ascii="Courier New" w:hAnsi="Courier New" w:cs="Courier New"/>
+                <w:sz w:val="24"/>
+                <w:szCs w:val="24"/>
+              </w:rPr>
+            </w:pPr>
+            <w:r>
+              <w:rPr>
+                <w:rFonts w:ascii="Courier New" w:hAnsi="Courier New" w:cs="Courier New"/>
+                <w:sz w:val="24"/>
+                <w:szCs w:val="24"/>
+              </w:rPr>
+              <w:t xml:space="preserve">        print(f"{searchName}'s Grade: {grade} ({categorizeGrade(grade)})")</w:t>
             </w:r>
           </w:p>
           <w:p>
@@ -8303,25 +6643,7 @@
                 <w:sz w:val="24"/>
                 <w:szCs w:val="24"/>
               </w:rPr>
-              <w:t xml:space="preserve">        print(f"{</w:t>
-            </w:r>
-            <w:proofErr w:type="spellStart"/>
-            <w:r>
-              <w:rPr>
-                <w:rFonts w:ascii="Courier New" w:hAnsi="Courier New" w:cs="Courier New"/>
-                <w:sz w:val="24"/>
-                <w:szCs w:val="24"/>
-              </w:rPr>
-              <w:t>searchName</w:t>
-            </w:r>
-            <w:proofErr w:type="spellEnd"/>
-            <w:r>
-              <w:rPr>
-                <w:rFonts w:ascii="Courier New" w:hAnsi="Courier New" w:cs="Courier New"/>
-                <w:sz w:val="24"/>
-                <w:szCs w:val="24"/>
-              </w:rPr>
-              <w:t>} not found in the list of students.")</w:t>
+              <w:t xml:space="preserve">        print(f"{searchName} not found in the list of students.")</w:t>
             </w:r>
           </w:p>
           <w:p>
@@ -9194,7 +7516,6 @@
         <w:docPartUnique/>
       </w:docPartObj>
     </w:sdtPr>
-    <w:sdtEndPr/>
     <w:sdtContent>
       <w:sdt>
         <w:sdtPr>
@@ -9207,7 +7528,6 @@
             <w:docPartUnique/>
           </w:docPartObj>
         </w:sdtPr>
-        <w:sdtEndPr/>
         <w:sdtContent>
           <w:p>
             <w:pPr>
@@ -10322,6 +8642,14 @@
 </file>
 
 <file path=customXml/item1.xml><?xml version="1.0" encoding="utf-8"?>
+<p:properties xmlns:p="http://schemas.microsoft.com/office/2006/metadata/properties" xmlns:xsi="http://www.w3.org/2001/XMLSchema-instance" xmlns:pc="http://schemas.microsoft.com/office/infopath/2007/PartnerControls">
+  <documentManagement>
+    <_activity xmlns="030804a8-25e4-42e1-a6ad-5e0e0a4cf811" xsi:nil="true"/>
+  </documentManagement>
+</p:properties>
+</file>
+
+<file path=customXml/item2.xml><?xml version="1.0" encoding="utf-8"?>
 <ct:contentTypeSchema xmlns:ct="http://schemas.microsoft.com/office/2006/metadata/contentType" xmlns:ma="http://schemas.microsoft.com/office/2006/metadata/properties/metaAttributes" ct:_="" ma:_="" ma:contentTypeName="Document" ma:contentTypeID="0x0101008EA91D45B7925248B781D85A41D4B55A" ma:contentTypeVersion="13" ma:contentTypeDescription="Create a new document." ma:contentTypeScope="" ma:versionID="04a85c4554bd1268cb1925997d147736">
   <xsd:schema xmlns:xsd="http://www.w3.org/2001/XMLSchema" xmlns:xs="http://www.w3.org/2001/XMLSchema" xmlns:p="http://schemas.microsoft.com/office/2006/metadata/properties" xmlns:ns3="030804a8-25e4-42e1-a6ad-5e0e0a4cf811" targetNamespace="http://schemas.microsoft.com/office/2006/metadata/properties" ma:root="true" ma:fieldsID="16e27e33ea91b6fdbbffb6dc56ee56bf" ns3:_="">
     <xsd:import namespace="030804a8-25e4-42e1-a6ad-5e0e0a4cf811"/>
@@ -10523,7 +8851,7 @@
 </ct:contentTypeSchema>
 </file>
 
-<file path=customXml/item2.xml><?xml version="1.0" encoding="utf-8"?>
+<file path=customXml/item3.xml><?xml version="1.0" encoding="utf-8"?>
 <?mso-contentType ?>
 <FormTemplates xmlns="http://schemas.microsoft.com/sharepoint/v3/contenttype/forms">
   <Display>DocumentLibraryForm</Display>
@@ -10532,15 +8860,17 @@
 </FormTemplates>
 </file>
 
-<file path=customXml/item3.xml><?xml version="1.0" encoding="utf-8"?>
-<p:properties xmlns:p="http://schemas.microsoft.com/office/2006/metadata/properties" xmlns:xsi="http://www.w3.org/2001/XMLSchema-instance" xmlns:pc="http://schemas.microsoft.com/office/infopath/2007/PartnerControls">
-  <documentManagement>
-    <_activity xmlns="030804a8-25e4-42e1-a6ad-5e0e0a4cf811" xsi:nil="true"/>
-  </documentManagement>
-</p:properties>
+<file path=customXml/itemProps1.xml><?xml version="1.0" encoding="utf-8"?>
+<ds:datastoreItem xmlns:ds="http://schemas.openxmlformats.org/officeDocument/2006/customXml" ds:itemID="{325369AE-4CFF-491F-AC6A-D7D074DDBE02}">
+  <ds:schemaRefs>
+    <ds:schemaRef ds:uri="http://schemas.microsoft.com/office/2006/metadata/properties"/>
+    <ds:schemaRef ds:uri="http://schemas.microsoft.com/office/infopath/2007/PartnerControls"/>
+    <ds:schemaRef ds:uri="030804a8-25e4-42e1-a6ad-5e0e0a4cf811"/>
+  </ds:schemaRefs>
+</ds:datastoreItem>
 </file>
 
-<file path=customXml/itemProps1.xml><?xml version="1.0" encoding="utf-8"?>
+<file path=customXml/itemProps2.xml><?xml version="1.0" encoding="utf-8"?>
 <ds:datastoreItem xmlns:ds="http://schemas.openxmlformats.org/officeDocument/2006/customXml" ds:itemID="{B0F86ABA-8310-4085-9059-E960B6E7F9EA}">
   <ds:schemaRefs>
     <ds:schemaRef ds:uri="http://schemas.microsoft.com/office/2006/metadata/contentType"/>
@@ -10558,26 +8888,10 @@
 </ds:datastoreItem>
 </file>
 
-<file path=customXml/itemProps2.xml><?xml version="1.0" encoding="utf-8"?>
+<file path=customXml/itemProps3.xml><?xml version="1.0" encoding="utf-8"?>
 <ds:datastoreItem xmlns:ds="http://schemas.openxmlformats.org/officeDocument/2006/customXml" ds:itemID="{C6BB4C51-6D6E-475C-880B-802BADC322BB}">
   <ds:schemaRefs>
     <ds:schemaRef ds:uri="http://schemas.microsoft.com/sharepoint/v3/contenttype/forms"/>
   </ds:schemaRefs>
 </ds:datastoreItem>
-</file>
-
-<file path=customXml/itemProps3.xml><?xml version="1.0" encoding="utf-8"?>
-<ds:datastoreItem xmlns:ds="http://schemas.openxmlformats.org/officeDocument/2006/customXml" ds:itemID="{325369AE-4CFF-491F-AC6A-D7D074DDBE02}">
-  <ds:schemaRefs>
-    <ds:schemaRef ds:uri="030804a8-25e4-42e1-a6ad-5e0e0a4cf811"/>
-    <ds:schemaRef ds:uri="http://purl.org/dc/dcmitype/"/>
-    <ds:schemaRef ds:uri="http://schemas.microsoft.com/office/2006/documentManagement/types"/>
-    <ds:schemaRef ds:uri="http://purl.org/dc/elements/1.1/"/>
-    <ds:schemaRef ds:uri="http://schemas.microsoft.com/office/infopath/2007/PartnerControls"/>
-    <ds:schemaRef ds:uri="http://www.w3.org/XML/1998/namespace"/>
-    <ds:schemaRef ds:uri="http://schemas.microsoft.com/office/2006/metadata/properties"/>
-    <ds:schemaRef ds:uri="http://schemas.openxmlformats.org/package/2006/metadata/core-properties"/>
-    <ds:schemaRef ds:uri="http://purl.org/dc/terms/"/>
-  </ds:schemaRefs>
-</ds:datastoreItem>
 </file>
</xml_diff>